<commit_message>
added func - download to word
</commit_message>
<xml_diff>
--- a/printout/templates/template.docx
+++ b/printout/templates/template.docx
@@ -1243,7 +1243,6 @@
           <w:sz w:val="24"/>
           <w:szCs w:val="24"/>
           <w:u w:val="single"/>
-          <w:lang w:val="en-US"/>
         </w:rPr>
       </w:pPr>
       <w:r>
@@ -1252,7 +1251,6 @@
           <w:sz w:val="24"/>
           <w:szCs w:val="24"/>
           <w:u w:val="single"/>
-          <w:lang w:val="en-US"/>
         </w:rPr>
         <w:t>{</w:t>
       </w:r>
@@ -1262,10 +1260,56 @@
           <w:sz w:val="24"/>
           <w:szCs w:val="24"/>
           <w:u w:val="single"/>
-          <w:lang w:val="en-US"/>
         </w:rPr>
         <w:t>#</w:t>
       </w:r>
+      <w:r>
+        <w:rPr>
+          <w:rFonts w:ascii="Times New Roman" w:hAnsi="Times New Roman" w:cs="Times New Roman"/>
+          <w:sz w:val="24"/>
+          <w:szCs w:val="24"/>
+          <w:u w:val="single"/>
+          <w:lang w:val="en-US"/>
+        </w:rPr>
+        <w:t>vs</w:t>
+      </w:r>
+      <w:r>
+        <w:rPr>
+          <w:rFonts w:ascii="Times New Roman" w:hAnsi="Times New Roman" w:cs="Times New Roman"/>
+          <w:sz w:val="24"/>
+          <w:szCs w:val="24"/>
+          <w:u w:val="single"/>
+        </w:rPr>
+        <w:t>_</w:t>
+      </w:r>
+      <w:r>
+        <w:rPr>
+          <w:rFonts w:ascii="Times New Roman" w:hAnsi="Times New Roman" w:cs="Times New Roman"/>
+          <w:sz w:val="24"/>
+          <w:szCs w:val="24"/>
+          <w:u w:val="single"/>
+          <w:lang w:val="en-US"/>
+        </w:rPr>
+        <w:t>summary</w:t>
+      </w:r>
+      <w:r>
+        <w:rPr>
+          <w:rFonts w:ascii="Times New Roman" w:hAnsi="Times New Roman" w:cs="Times New Roman"/>
+          <w:sz w:val="24"/>
+          <w:szCs w:val="24"/>
+          <w:u w:val="single"/>
+        </w:rPr>
+        <w:t>}</w:t>
+      </w:r>
+      <w:r>
+        <w:rPr>
+          <w:rFonts w:ascii="Times New Roman" w:hAnsi="Times New Roman" w:cs="Times New Roman"/>
+          <w:sz w:val="24"/>
+          <w:szCs w:val="24"/>
+          <w:u w:val="single"/>
+        </w:rPr>
+        <w:t>{</w:t>
+      </w:r>
       <w:proofErr w:type="spellStart"/>
       <w:r>
         <w:rPr>
@@ -1275,59 +1319,348 @@
           <w:u w:val="single"/>
           <w:lang w:val="en-US"/>
         </w:rPr>
+        <w:t>successMsg</w:t>
+      </w:r>
+      <w:proofErr w:type="spellEnd"/>
+      <w:r>
+        <w:rPr>
+          <w:rFonts w:ascii="Times New Roman" w:hAnsi="Times New Roman" w:cs="Times New Roman"/>
+          <w:sz w:val="24"/>
+          <w:szCs w:val="24"/>
+          <w:u w:val="single"/>
+        </w:rPr>
+        <w:t>}{/}</w:t>
+      </w:r>
+    </w:p>
+    <w:p>
+      <w:pPr>
+        <w:rPr>
+          <w:rFonts w:ascii="Times New Roman" w:hAnsi="Times New Roman" w:cs="Times New Roman"/>
+          <w:b/>
+          <w:bCs/>
+          <w:sz w:val="24"/>
+          <w:szCs w:val="24"/>
+        </w:rPr>
+      </w:pPr>
+      <w:r>
+        <w:rPr>
+          <w:rFonts w:ascii="Times New Roman" w:hAnsi="Times New Roman" w:cs="Times New Roman"/>
+          <w:b/>
+          <w:bCs/>
+          <w:sz w:val="24"/>
+          <w:szCs w:val="24"/>
+        </w:rPr>
+        <w:t>{#</w:t>
+      </w:r>
+      <w:r>
+        <w:rPr>
+          <w:rFonts w:ascii="Times New Roman" w:hAnsi="Times New Roman" w:cs="Times New Roman"/>
+          <w:b/>
+          <w:bCs/>
+          <w:sz w:val="24"/>
+          <w:szCs w:val="24"/>
+          <w:lang w:val="en-US"/>
+        </w:rPr>
         <w:t>vs</w:t>
       </w:r>
       <w:r>
         <w:rPr>
           <w:rFonts w:ascii="Times New Roman" w:hAnsi="Times New Roman" w:cs="Times New Roman"/>
-          <w:sz w:val="24"/>
-          <w:szCs w:val="24"/>
-          <w:u w:val="single"/>
-          <w:lang w:val="en-US"/>
+          <w:b/>
+          <w:bCs/>
+          <w:sz w:val="24"/>
+          <w:szCs w:val="24"/>
         </w:rPr>
         <w:t>_</w:t>
       </w:r>
       <w:r>
         <w:rPr>
           <w:rFonts w:ascii="Times New Roman" w:hAnsi="Times New Roman" w:cs="Times New Roman"/>
-          <w:sz w:val="24"/>
-          <w:szCs w:val="24"/>
-          <w:u w:val="single"/>
-          <w:lang w:val="en-US"/>
-        </w:rPr>
-        <w:t>summary</w:t>
+          <w:b/>
+          <w:bCs/>
+          <w:sz w:val="24"/>
+          <w:szCs w:val="24"/>
+          <w:lang w:val="en-US"/>
+        </w:rPr>
+        <w:t>summ</w:t>
+      </w:r>
+      <w:r>
+        <w:rPr>
+          <w:rFonts w:ascii="Times New Roman" w:hAnsi="Times New Roman" w:cs="Times New Roman"/>
+          <w:b/>
+          <w:bCs/>
+          <w:sz w:val="24"/>
+          <w:szCs w:val="24"/>
+          <w:lang w:val="en-US"/>
+        </w:rPr>
+        <w:t>ary</w:t>
+      </w:r>
+      <w:r>
+        <w:rPr>
+          <w:rFonts w:ascii="Times New Roman" w:hAnsi="Times New Roman" w:cs="Times New Roman"/>
+          <w:b/>
+          <w:bCs/>
+          <w:sz w:val="24"/>
+          <w:szCs w:val="24"/>
+        </w:rPr>
+        <w:t xml:space="preserve">} </w:t>
+      </w:r>
+    </w:p>
+    <w:p>
+      <w:pPr>
+        <w:rPr>
+          <w:rFonts w:ascii="Times New Roman" w:hAnsi="Times New Roman" w:cs="Times New Roman"/>
+          <w:b/>
+          <w:bCs/>
+          <w:sz w:val="24"/>
+          <w:szCs w:val="24"/>
+        </w:rPr>
+      </w:pPr>
+      <w:r>
+        <w:rPr>
+          <w:rFonts w:ascii="Times New Roman" w:hAnsi="Times New Roman" w:cs="Times New Roman"/>
+          <w:b/>
+          <w:bCs/>
+          <w:sz w:val="24"/>
+          <w:szCs w:val="24"/>
+        </w:rPr>
+        <w:t>{</w:t>
+      </w:r>
+      <w:proofErr w:type="spellStart"/>
+      <w:r>
+        <w:rPr>
+          <w:rFonts w:ascii="Times New Roman" w:hAnsi="Times New Roman" w:cs="Times New Roman"/>
+          <w:b/>
+          <w:bCs/>
+          <w:sz w:val="24"/>
+          <w:szCs w:val="24"/>
+          <w:lang w:val="en-US"/>
+        </w:rPr>
+        <w:t>failure</w:t>
+      </w:r>
+      <w:r>
+        <w:rPr>
+          <w:rFonts w:ascii="Times New Roman" w:hAnsi="Times New Roman" w:cs="Times New Roman"/>
+          <w:b/>
+          <w:bCs/>
+          <w:sz w:val="24"/>
+          <w:szCs w:val="24"/>
+          <w:lang w:val="en-US"/>
+        </w:rPr>
+        <w:t>Msg</w:t>
       </w:r>
       <w:proofErr w:type="spellEnd"/>
       <w:r>
         <w:rPr>
           <w:rFonts w:ascii="Times New Roman" w:hAnsi="Times New Roman" w:cs="Times New Roman"/>
-          <w:sz w:val="24"/>
-          <w:szCs w:val="24"/>
-          <w:u w:val="single"/>
-          <w:lang w:val="en-US"/>
+          <w:b/>
+          <w:bCs/>
+          <w:sz w:val="24"/>
+          <w:szCs w:val="24"/>
         </w:rPr>
         <w:t>}</w:t>
       </w:r>
-      <w:r>
-        <w:rPr>
-          <w:rFonts w:ascii="Times New Roman" w:hAnsi="Times New Roman" w:cs="Times New Roman"/>
-          <w:sz w:val="24"/>
-          <w:szCs w:val="24"/>
-          <w:u w:val="single"/>
-          <w:lang w:val="en-US"/>
+    </w:p>
+    <w:p>
+      <w:pPr>
+        <w:rPr>
+          <w:rFonts w:ascii="Times New Roman" w:hAnsi="Times New Roman" w:cs="Times New Roman"/>
+          <w:b/>
+          <w:bCs/>
+          <w:sz w:val="24"/>
+          <w:szCs w:val="24"/>
+        </w:rPr>
+      </w:pPr>
+      <w:r>
+        <w:rPr>
+          <w:rFonts w:ascii="Times New Roman" w:hAnsi="Times New Roman" w:cs="Times New Roman"/>
+          <w:b/>
+          <w:bCs/>
+          <w:sz w:val="24"/>
+          <w:szCs w:val="24"/>
+        </w:rPr>
+        <w:t>{/}</w:t>
+      </w:r>
+    </w:p>
+    <w:p>
+      <w:pPr>
+        <w:rPr>
+          <w:rFonts w:ascii="Times New Roman" w:hAnsi="Times New Roman" w:cs="Times New Roman"/>
+          <w:b/>
+          <w:bCs/>
+          <w:sz w:val="24"/>
+          <w:szCs w:val="24"/>
+        </w:rPr>
+      </w:pPr>
+    </w:p>
+    <w:p>
+      <w:pPr>
+        <w:rPr>
+          <w:rFonts w:ascii="Times New Roman" w:hAnsi="Times New Roman" w:cs="Times New Roman"/>
+          <w:b/>
+          <w:bCs/>
+          <w:sz w:val="24"/>
+          <w:szCs w:val="24"/>
+        </w:rPr>
+      </w:pPr>
+      <w:r>
+        <w:rPr>
+          <w:rFonts w:ascii="Times New Roman" w:hAnsi="Times New Roman" w:cs="Times New Roman"/>
+          <w:b/>
+          <w:bCs/>
+          <w:sz w:val="24"/>
+          <w:szCs w:val="24"/>
+        </w:rPr>
+        <w:t>Контроль</w:t>
+      </w:r>
+      <w:r>
+        <w:rPr>
+          <w:rFonts w:ascii="Times New Roman" w:hAnsi="Times New Roman" w:cs="Times New Roman"/>
+          <w:b/>
+          <w:bCs/>
+          <w:sz w:val="24"/>
+          <w:szCs w:val="24"/>
+        </w:rPr>
+        <w:t xml:space="preserve"> </w:t>
+      </w:r>
+      <w:r>
+        <w:rPr>
+          <w:rFonts w:ascii="Times New Roman" w:hAnsi="Times New Roman" w:cs="Times New Roman"/>
+          <w:b/>
+          <w:bCs/>
+          <w:sz w:val="24"/>
+          <w:szCs w:val="24"/>
+        </w:rPr>
+        <w:t>произвел</w:t>
+      </w:r>
+      <w:r>
+        <w:rPr>
+          <w:rFonts w:ascii="Times New Roman" w:hAnsi="Times New Roman" w:cs="Times New Roman"/>
+          <w:b/>
+          <w:bCs/>
+          <w:sz w:val="24"/>
+          <w:szCs w:val="24"/>
+        </w:rPr>
+        <w:t>:</w:t>
+      </w:r>
+    </w:p>
+    <w:p>
+      <w:pPr>
+        <w:rPr>
+          <w:rFonts w:ascii="Times New Roman" w:hAnsi="Times New Roman" w:cs="Times New Roman"/>
+          <w:sz w:val="24"/>
+          <w:szCs w:val="24"/>
+        </w:rPr>
+      </w:pPr>
+      <w:r>
+        <w:rPr>
+          <w:rFonts w:ascii="Times New Roman" w:hAnsi="Times New Roman" w:cs="Times New Roman"/>
+          <w:sz w:val="24"/>
+          <w:szCs w:val="24"/>
         </w:rPr>
         <w:t>{</w:t>
       </w:r>
+      <w:r>
+        <w:rPr>
+          <w:rFonts w:ascii="Times New Roman" w:hAnsi="Times New Roman" w:cs="Times New Roman"/>
+          <w:sz w:val="24"/>
+          <w:szCs w:val="24"/>
+        </w:rPr>
+        <w:t>#</w:t>
+      </w:r>
+      <w:r>
+        <w:rPr>
+          <w:rFonts w:ascii="Times New Roman" w:hAnsi="Times New Roman" w:cs="Times New Roman"/>
+          <w:sz w:val="24"/>
+          <w:szCs w:val="24"/>
+          <w:lang w:val="en-US"/>
+        </w:rPr>
+        <w:t>visual</w:t>
+      </w:r>
+      <w:r>
+        <w:rPr>
+          <w:rFonts w:ascii="Times New Roman" w:hAnsi="Times New Roman" w:cs="Times New Roman"/>
+          <w:sz w:val="24"/>
+          <w:szCs w:val="24"/>
+        </w:rPr>
+        <w:t>_</w:t>
+      </w:r>
+      <w:r>
+        <w:rPr>
+          <w:rFonts w:ascii="Times New Roman" w:hAnsi="Times New Roman" w:cs="Times New Roman"/>
+          <w:sz w:val="24"/>
+          <w:szCs w:val="24"/>
+          <w:lang w:val="en-US"/>
+        </w:rPr>
+        <w:t>employe</w:t>
+      </w:r>
+      <w:r>
+        <w:rPr>
+          <w:rFonts w:ascii="Times New Roman" w:hAnsi="Times New Roman" w:cs="Times New Roman"/>
+          <w:sz w:val="24"/>
+          <w:szCs w:val="24"/>
+          <w:lang w:val="en-US"/>
+        </w:rPr>
+        <w:t>es</w:t>
+      </w:r>
+      <w:r>
+        <w:rPr>
+          <w:rFonts w:ascii="Times New Roman" w:hAnsi="Times New Roman" w:cs="Times New Roman"/>
+          <w:sz w:val="24"/>
+          <w:szCs w:val="24"/>
+        </w:rPr>
+        <w:t>}</w:t>
+      </w:r>
+      <w:r>
+        <w:rPr>
+          <w:rFonts w:ascii="Times New Roman" w:hAnsi="Times New Roman" w:cs="Times New Roman"/>
+          <w:sz w:val="24"/>
+          <w:szCs w:val="24"/>
+        </w:rPr>
+        <w:t>{</w:t>
+      </w:r>
+      <w:r>
+        <w:rPr>
+          <w:rFonts w:ascii="Times New Roman" w:hAnsi="Times New Roman" w:cs="Times New Roman"/>
+          <w:sz w:val="24"/>
+          <w:szCs w:val="24"/>
+          <w:lang w:val="en-US"/>
+        </w:rPr>
+        <w:t>post</w:t>
+      </w:r>
+      <w:r>
+        <w:rPr>
+          <w:rFonts w:ascii="Times New Roman" w:hAnsi="Times New Roman" w:cs="Times New Roman"/>
+          <w:sz w:val="24"/>
+          <w:szCs w:val="24"/>
+        </w:rPr>
+        <w:t>}</w:t>
+      </w:r>
+      <w:r>
+        <w:rPr>
+          <w:rFonts w:ascii="Times New Roman" w:hAnsi="Times New Roman" w:cs="Times New Roman"/>
+          <w:sz w:val="24"/>
+          <w:szCs w:val="24"/>
+        </w:rPr>
+        <w:t xml:space="preserve"> __________________</w:t>
+      </w:r>
+      <w:r>
+        <w:rPr>
+          <w:rFonts w:ascii="Times New Roman" w:hAnsi="Times New Roman" w:cs="Times New Roman"/>
+          <w:sz w:val="24"/>
+          <w:szCs w:val="24"/>
+        </w:rPr>
+        <w:t xml:space="preserve">  {</w:t>
+      </w:r>
       <w:proofErr w:type="spellStart"/>
       <w:r>
         <w:rPr>
           <w:rFonts w:ascii="Times New Roman" w:hAnsi="Times New Roman" w:cs="Times New Roman"/>
           <w:sz w:val="24"/>
           <w:szCs w:val="24"/>
-          <w:u w:val="single"/>
-          <w:lang w:val="en-US"/>
-        </w:rPr>
-        <w:t>successMsg</w:t>
+          <w:lang w:val="en-US"/>
+        </w:rPr>
+        <w:t>fullname</w:t>
       </w:r>
       <w:proofErr w:type="spellEnd"/>
       <w:r>
@@ -1335,879 +1668,335 @@
           <w:rFonts w:ascii="Times New Roman" w:hAnsi="Times New Roman" w:cs="Times New Roman"/>
           <w:sz w:val="24"/>
           <w:szCs w:val="24"/>
-          <w:u w:val="single"/>
-          <w:lang w:val="en-US"/>
-        </w:rPr>
-        <w:t>}{/}</w:t>
-      </w:r>
-    </w:p>
-    <w:p>
-      <w:pPr>
-        <w:rPr>
-          <w:rFonts w:ascii="Times New Roman" w:hAnsi="Times New Roman" w:cs="Times New Roman"/>
-          <w:b/>
-          <w:bCs/>
-          <w:sz w:val="24"/>
-          <w:szCs w:val="24"/>
-          <w:lang w:val="en-US"/>
-        </w:rPr>
-      </w:pPr>
-      <w:r>
-        <w:rPr>
-          <w:rFonts w:ascii="Times New Roman" w:hAnsi="Times New Roman" w:cs="Times New Roman"/>
-          <w:b/>
-          <w:bCs/>
-          <w:sz w:val="24"/>
-          <w:szCs w:val="24"/>
-          <w:lang w:val="en-US"/>
-        </w:rPr>
-        <w:t>{#</w:t>
+        </w:rPr>
+        <w:t>}</w:t>
+      </w:r>
+    </w:p>
+    <w:p>
+      <w:pPr>
+        <w:rPr>
+          <w:rFonts w:ascii="Times New Roman" w:hAnsi="Times New Roman" w:cs="Times New Roman"/>
+          <w:sz w:val="24"/>
+          <w:szCs w:val="24"/>
+        </w:rPr>
+      </w:pPr>
+      <w:r>
+        <w:rPr>
+          <w:rFonts w:ascii="Times New Roman" w:hAnsi="Times New Roman" w:cs="Times New Roman"/>
+          <w:sz w:val="24"/>
+          <w:szCs w:val="24"/>
+        </w:rPr>
+        <w:t>Квалификационное</w:t>
+      </w:r>
+      <w:r>
+        <w:rPr>
+          <w:rFonts w:ascii="Times New Roman" w:hAnsi="Times New Roman" w:cs="Times New Roman"/>
+          <w:sz w:val="24"/>
+          <w:szCs w:val="24"/>
+        </w:rPr>
+        <w:t xml:space="preserve"> </w:t>
+      </w:r>
+      <w:r>
+        <w:rPr>
+          <w:rFonts w:ascii="Times New Roman" w:hAnsi="Times New Roman" w:cs="Times New Roman"/>
+          <w:sz w:val="24"/>
+          <w:szCs w:val="24"/>
+        </w:rPr>
+        <w:t>удостоверение</w:t>
+      </w:r>
+      <w:r>
+        <w:rPr>
+          <w:rFonts w:ascii="Times New Roman" w:hAnsi="Times New Roman" w:cs="Times New Roman"/>
+          <w:sz w:val="24"/>
+          <w:szCs w:val="24"/>
+        </w:rPr>
+        <w:t xml:space="preserve"> № {</w:t>
+      </w:r>
+      <w:r>
+        <w:rPr>
+          <w:rFonts w:ascii="Times New Roman" w:hAnsi="Times New Roman" w:cs="Times New Roman"/>
+          <w:sz w:val="24"/>
+          <w:szCs w:val="24"/>
+          <w:lang w:val="en-US"/>
+        </w:rPr>
+        <w:t>certificate</w:t>
+      </w:r>
+      <w:r>
+        <w:rPr>
+          <w:rFonts w:ascii="Times New Roman" w:hAnsi="Times New Roman" w:cs="Times New Roman"/>
+          <w:sz w:val="24"/>
+          <w:szCs w:val="24"/>
+        </w:rPr>
+        <w:t>_</w:t>
+      </w:r>
+      <w:r>
+        <w:rPr>
+          <w:rFonts w:ascii="Times New Roman" w:hAnsi="Times New Roman" w:cs="Times New Roman"/>
+          <w:sz w:val="24"/>
+          <w:szCs w:val="24"/>
+          <w:lang w:val="en-US"/>
+        </w:rPr>
+        <w:t>number</w:t>
+      </w:r>
+      <w:r>
+        <w:rPr>
+          <w:rFonts w:ascii="Times New Roman" w:hAnsi="Times New Roman" w:cs="Times New Roman"/>
+          <w:sz w:val="24"/>
+          <w:szCs w:val="24"/>
+        </w:rPr>
+        <w:t>}</w:t>
+      </w:r>
+      <w:bookmarkStart w:id="0" w:name="_GoBack"/>
+      <w:bookmarkEnd w:id="0"/>
+    </w:p>
+    <w:p>
+      <w:pPr>
+        <w:rPr>
+          <w:rFonts w:ascii="Times New Roman" w:hAnsi="Times New Roman" w:cs="Times New Roman"/>
+          <w:sz w:val="24"/>
+          <w:szCs w:val="24"/>
+          <w:lang w:val="en-US"/>
+        </w:rPr>
+      </w:pPr>
+      <w:r>
+        <w:rPr>
+          <w:rFonts w:ascii="Times New Roman" w:hAnsi="Times New Roman" w:cs="Times New Roman"/>
+          <w:sz w:val="24"/>
+          <w:szCs w:val="24"/>
+          <w:lang w:val="en-US"/>
+        </w:rPr>
+        <w:t>{/</w:t>
       </w:r>
       <w:proofErr w:type="spellStart"/>
       <w:r>
         <w:rPr>
           <w:rFonts w:ascii="Times New Roman" w:hAnsi="Times New Roman" w:cs="Times New Roman"/>
-          <w:b/>
-          <w:bCs/>
-          <w:sz w:val="24"/>
-          <w:szCs w:val="24"/>
-          <w:lang w:val="en-US"/>
-        </w:rPr>
-        <w:t>vs</w:t>
-      </w:r>
-      <w:r>
-        <w:rPr>
-          <w:rFonts w:ascii="Times New Roman" w:hAnsi="Times New Roman" w:cs="Times New Roman"/>
-          <w:b/>
-          <w:bCs/>
-          <w:sz w:val="24"/>
-          <w:szCs w:val="24"/>
-          <w:lang w:val="en-US"/>
-        </w:rPr>
-        <w:t>_</w:t>
-      </w:r>
-      <w:r>
-        <w:rPr>
-          <w:rFonts w:ascii="Times New Roman" w:hAnsi="Times New Roman" w:cs="Times New Roman"/>
-          <w:b/>
-          <w:bCs/>
-          <w:sz w:val="24"/>
-          <w:szCs w:val="24"/>
-          <w:lang w:val="en-US"/>
-        </w:rPr>
-        <w:t>summ</w:t>
-      </w:r>
-      <w:r>
-        <w:rPr>
-          <w:rFonts w:ascii="Times New Roman" w:hAnsi="Times New Roman" w:cs="Times New Roman"/>
-          <w:b/>
-          <w:bCs/>
-          <w:sz w:val="24"/>
-          <w:szCs w:val="24"/>
-          <w:lang w:val="en-US"/>
-        </w:rPr>
-        <w:t>ary</w:t>
+          <w:sz w:val="24"/>
+          <w:szCs w:val="24"/>
+          <w:lang w:val="en-US"/>
+        </w:rPr>
+        <w:t>visual_</w:t>
+      </w:r>
+      <w:r>
+        <w:rPr>
+          <w:rFonts w:ascii="Times New Roman" w:hAnsi="Times New Roman" w:cs="Times New Roman"/>
+          <w:sz w:val="24"/>
+          <w:szCs w:val="24"/>
+          <w:lang w:val="en-US"/>
+        </w:rPr>
+        <w:t>employees</w:t>
       </w:r>
       <w:proofErr w:type="spellEnd"/>
       <w:r>
         <w:rPr>
           <w:rFonts w:ascii="Times New Roman" w:hAnsi="Times New Roman" w:cs="Times New Roman"/>
-          <w:b/>
-          <w:bCs/>
-          <w:sz w:val="24"/>
-          <w:szCs w:val="24"/>
-          <w:lang w:val="en-US"/>
-        </w:rPr>
-        <w:t>} {</w:t>
-      </w:r>
-      <w:proofErr w:type="spellStart"/>
-      <w:r>
-        <w:rPr>
-          <w:rFonts w:ascii="Times New Roman" w:hAnsi="Times New Roman" w:cs="Times New Roman"/>
-          <w:b/>
-          <w:bCs/>
-          <w:sz w:val="24"/>
-          <w:szCs w:val="24"/>
-          <w:lang w:val="en-US"/>
-        </w:rPr>
-        <w:t>failure</w:t>
-      </w:r>
-      <w:r>
-        <w:rPr>
-          <w:rFonts w:ascii="Times New Roman" w:hAnsi="Times New Roman" w:cs="Times New Roman"/>
-          <w:b/>
-          <w:bCs/>
-          <w:sz w:val="24"/>
-          <w:szCs w:val="24"/>
-          <w:lang w:val="en-US"/>
-        </w:rPr>
-        <w:t>Msg</w:t>
-      </w:r>
-      <w:r>
-        <w:rPr>
-          <w:rFonts w:ascii="Times New Roman" w:hAnsi="Times New Roman" w:cs="Times New Roman"/>
-          <w:b/>
-          <w:bCs/>
-          <w:sz w:val="24"/>
-          <w:szCs w:val="24"/>
-          <w:lang w:val="en-US"/>
-        </w:rPr>
-        <w:t>.length</w:t>
-      </w:r>
-      <w:proofErr w:type="spellEnd"/>
-      <w:r>
-        <w:rPr>
-          <w:rFonts w:ascii="Times New Roman" w:hAnsi="Times New Roman" w:cs="Times New Roman"/>
-          <w:b/>
-          <w:bCs/>
-          <w:sz w:val="24"/>
-          <w:szCs w:val="24"/>
-          <w:lang w:val="en-US"/>
-        </w:rPr>
-        <w:t xml:space="preserve"> &gt; 0</w:t>
-      </w:r>
-      <w:r>
-        <w:rPr>
-          <w:rFonts w:ascii="Times New Roman" w:hAnsi="Times New Roman" w:cs="Times New Roman"/>
-          <w:b/>
-          <w:bCs/>
           <w:sz w:val="24"/>
           <w:szCs w:val="24"/>
           <w:lang w:val="en-US"/>
         </w:rPr>
         <w:t>}</w:t>
       </w:r>
-      <w:r>
-        <w:rPr>
-          <w:rFonts w:ascii="Times New Roman" w:hAnsi="Times New Roman" w:cs="Times New Roman"/>
-          <w:b/>
-          <w:bCs/>
-          <w:sz w:val="24"/>
-          <w:szCs w:val="24"/>
-        </w:rPr>
-        <w:t>Замечания</w:t>
-      </w:r>
-    </w:p>
-    <w:p>
-      <w:pPr>
-        <w:rPr>
-          <w:rFonts w:ascii="Times New Roman" w:hAnsi="Times New Roman" w:cs="Times New Roman"/>
-          <w:b/>
-          <w:bCs/>
-          <w:sz w:val="24"/>
-          <w:szCs w:val="24"/>
-          <w:lang w:val="en-US"/>
-        </w:rPr>
-      </w:pPr>
-      <w:r>
-        <w:rPr>
-          <w:rFonts w:ascii="Times New Roman" w:hAnsi="Times New Roman" w:cs="Times New Roman"/>
-          <w:b/>
-          <w:bCs/>
-          <w:sz w:val="24"/>
-          <w:szCs w:val="24"/>
-          <w:lang w:val="en-US"/>
-        </w:rPr>
-        <w:t>{</w:t>
-      </w:r>
-      <w:proofErr w:type="spellStart"/>
-      <w:r>
-        <w:rPr>
-          <w:rFonts w:ascii="Times New Roman" w:hAnsi="Times New Roman" w:cs="Times New Roman"/>
-          <w:b/>
-          <w:bCs/>
-          <w:sz w:val="24"/>
-          <w:szCs w:val="24"/>
-          <w:lang w:val="en-US"/>
-        </w:rPr>
-        <w:t>failure</w:t>
-      </w:r>
-      <w:r>
-        <w:rPr>
-          <w:rFonts w:ascii="Times New Roman" w:hAnsi="Times New Roman" w:cs="Times New Roman"/>
-          <w:b/>
-          <w:bCs/>
-          <w:sz w:val="24"/>
-          <w:szCs w:val="24"/>
-          <w:lang w:val="en-US"/>
-        </w:rPr>
-        <w:t>Msg</w:t>
-      </w:r>
-      <w:proofErr w:type="spellEnd"/>
-      <w:r>
-        <w:rPr>
-          <w:rFonts w:ascii="Times New Roman" w:hAnsi="Times New Roman" w:cs="Times New Roman"/>
-          <w:b/>
-          <w:bCs/>
-          <w:sz w:val="24"/>
-          <w:szCs w:val="24"/>
-          <w:lang w:val="en-US"/>
-        </w:rPr>
-        <w:t>}</w:t>
-      </w:r>
-    </w:p>
-    <w:p>
-      <w:pPr>
-        <w:rPr>
-          <w:rFonts w:ascii="Times New Roman" w:hAnsi="Times New Roman" w:cs="Times New Roman"/>
-          <w:b/>
-          <w:bCs/>
-          <w:sz w:val="24"/>
-          <w:szCs w:val="24"/>
-          <w:lang w:val="en-US"/>
-        </w:rPr>
-      </w:pPr>
-      <w:r>
-        <w:rPr>
-          <w:rFonts w:ascii="Times New Roman" w:hAnsi="Times New Roman" w:cs="Times New Roman"/>
-          <w:b/>
-          <w:bCs/>
-          <w:sz w:val="24"/>
-          <w:szCs w:val="24"/>
-          <w:lang w:val="en-US"/>
-        </w:rPr>
-        <w:t>{/}</w:t>
-      </w:r>
-    </w:p>
-    <w:p>
-      <w:pPr>
-        <w:rPr>
-          <w:rFonts w:ascii="Times New Roman" w:hAnsi="Times New Roman" w:cs="Times New Roman"/>
-          <w:b/>
-          <w:bCs/>
-          <w:sz w:val="24"/>
-          <w:szCs w:val="24"/>
-          <w:lang w:val="en-US"/>
-        </w:rPr>
-      </w:pPr>
-    </w:p>
-    <w:p>
-      <w:pPr>
-        <w:rPr>
-          <w:rFonts w:ascii="Times New Roman" w:hAnsi="Times New Roman" w:cs="Times New Roman"/>
-          <w:b/>
-          <w:bCs/>
-          <w:sz w:val="24"/>
-          <w:szCs w:val="24"/>
-          <w:lang w:val="en-US"/>
-        </w:rPr>
-      </w:pPr>
-      <w:r>
-        <w:rPr>
-          <w:rFonts w:ascii="Times New Roman" w:hAnsi="Times New Roman" w:cs="Times New Roman"/>
-          <w:b/>
-          <w:bCs/>
-          <w:sz w:val="24"/>
-          <w:szCs w:val="24"/>
-        </w:rPr>
-        <w:t>Контроль</w:t>
-      </w:r>
-      <w:r>
-        <w:rPr>
-          <w:rFonts w:ascii="Times New Roman" w:hAnsi="Times New Roman" w:cs="Times New Roman"/>
-          <w:b/>
-          <w:bCs/>
-          <w:sz w:val="24"/>
-          <w:szCs w:val="24"/>
-          <w:lang w:val="en-US"/>
-        </w:rPr>
-        <w:t xml:space="preserve"> </w:t>
-      </w:r>
-      <w:r>
-        <w:rPr>
-          <w:rFonts w:ascii="Times New Roman" w:hAnsi="Times New Roman" w:cs="Times New Roman"/>
-          <w:b/>
-          <w:bCs/>
-          <w:sz w:val="24"/>
-          <w:szCs w:val="24"/>
-        </w:rPr>
-        <w:t>произвел</w:t>
-      </w:r>
-      <w:r>
-        <w:rPr>
-          <w:rFonts w:ascii="Times New Roman" w:hAnsi="Times New Roman" w:cs="Times New Roman"/>
-          <w:b/>
-          <w:bCs/>
-          <w:sz w:val="24"/>
-          <w:szCs w:val="24"/>
-          <w:lang w:val="en-US"/>
-        </w:rPr>
-        <w:t>:</w:t>
-      </w:r>
-    </w:p>
-    <w:p>
-      <w:pPr>
-        <w:rPr>
-          <w:rFonts w:ascii="Times New Roman" w:hAnsi="Times New Roman" w:cs="Times New Roman"/>
-          <w:sz w:val="24"/>
-          <w:szCs w:val="24"/>
-          <w:lang w:val="en-US"/>
-        </w:rPr>
-      </w:pPr>
-      <w:r>
-        <w:rPr>
-          <w:rFonts w:ascii="Times New Roman" w:hAnsi="Times New Roman" w:cs="Times New Roman"/>
-          <w:sz w:val="24"/>
-          <w:szCs w:val="24"/>
-          <w:lang w:val="en-US"/>
-        </w:rPr>
-        <w:t>{</w:t>
-      </w:r>
-      <w:r>
-        <w:rPr>
-          <w:rFonts w:ascii="Times New Roman" w:hAnsi="Times New Roman" w:cs="Times New Roman"/>
-          <w:sz w:val="24"/>
-          <w:szCs w:val="24"/>
-          <w:lang w:val="en-US"/>
-        </w:rPr>
-        <w:t>#</w:t>
-      </w:r>
-      <w:proofErr w:type="spellStart"/>
-      <w:r>
-        <w:rPr>
-          <w:rFonts w:ascii="Times New Roman" w:hAnsi="Times New Roman" w:cs="Times New Roman"/>
-          <w:sz w:val="24"/>
-          <w:szCs w:val="24"/>
-          <w:lang w:val="en-US"/>
-        </w:rPr>
-        <w:t>visual</w:t>
-      </w:r>
-      <w:r>
-        <w:rPr>
-          <w:rFonts w:ascii="Times New Roman" w:hAnsi="Times New Roman" w:cs="Times New Roman"/>
-          <w:sz w:val="24"/>
-          <w:szCs w:val="24"/>
-          <w:lang w:val="en-US"/>
-        </w:rPr>
-        <w:t>_</w:t>
-      </w:r>
-      <w:r>
-        <w:rPr>
-          <w:rFonts w:ascii="Times New Roman" w:hAnsi="Times New Roman" w:cs="Times New Roman"/>
-          <w:sz w:val="24"/>
-          <w:szCs w:val="24"/>
-          <w:lang w:val="en-US"/>
-        </w:rPr>
-        <w:t>employe</w:t>
-      </w:r>
-      <w:r>
-        <w:rPr>
-          <w:rFonts w:ascii="Times New Roman" w:hAnsi="Times New Roman" w:cs="Times New Roman"/>
-          <w:sz w:val="24"/>
-          <w:szCs w:val="24"/>
-          <w:lang w:val="en-US"/>
-        </w:rPr>
-        <w:t>es</w:t>
-      </w:r>
-      <w:proofErr w:type="spellEnd"/>
-      <w:r>
-        <w:rPr>
-          <w:rFonts w:ascii="Times New Roman" w:hAnsi="Times New Roman" w:cs="Times New Roman"/>
-          <w:sz w:val="24"/>
-          <w:szCs w:val="24"/>
-          <w:lang w:val="en-US"/>
-        </w:rPr>
-        <w:t>}</w:t>
-      </w:r>
-      <w:r>
-        <w:rPr>
-          <w:rFonts w:ascii="Times New Roman" w:hAnsi="Times New Roman" w:cs="Times New Roman"/>
-          <w:sz w:val="24"/>
-          <w:szCs w:val="24"/>
-          <w:lang w:val="en-US"/>
-        </w:rPr>
-        <w:t>{</w:t>
-      </w:r>
-      <w:r>
-        <w:rPr>
-          <w:rFonts w:ascii="Times New Roman" w:hAnsi="Times New Roman" w:cs="Times New Roman"/>
-          <w:sz w:val="24"/>
-          <w:szCs w:val="24"/>
-          <w:lang w:val="en-US"/>
-        </w:rPr>
-        <w:t>post</w:t>
-      </w:r>
-      <w:r>
-        <w:rPr>
-          <w:rFonts w:ascii="Times New Roman" w:hAnsi="Times New Roman" w:cs="Times New Roman"/>
-          <w:sz w:val="24"/>
-          <w:szCs w:val="24"/>
-          <w:lang w:val="en-US"/>
-        </w:rPr>
-        <w:t>}</w:t>
-      </w:r>
-      <w:r>
-        <w:rPr>
-          <w:rFonts w:ascii="Times New Roman" w:hAnsi="Times New Roman" w:cs="Times New Roman"/>
-          <w:sz w:val="24"/>
-          <w:szCs w:val="24"/>
-          <w:lang w:val="en-US"/>
-        </w:rPr>
-        <w:t xml:space="preserve"> __________________</w:t>
-      </w:r>
-      <w:r>
-        <w:rPr>
-          <w:rFonts w:ascii="Times New Roman" w:hAnsi="Times New Roman" w:cs="Times New Roman"/>
-          <w:sz w:val="24"/>
-          <w:szCs w:val="24"/>
-          <w:lang w:val="en-US"/>
-        </w:rPr>
-        <w:t xml:space="preserve">  {</w:t>
-      </w:r>
-      <w:proofErr w:type="spellStart"/>
-      <w:r>
-        <w:rPr>
-          <w:rFonts w:ascii="Times New Roman" w:hAnsi="Times New Roman" w:cs="Times New Roman"/>
-          <w:sz w:val="24"/>
-          <w:szCs w:val="24"/>
-          <w:lang w:val="en-US"/>
-        </w:rPr>
-        <w:t>fullname</w:t>
-      </w:r>
-      <w:proofErr w:type="spellEnd"/>
-      <w:r>
-        <w:rPr>
-          <w:rFonts w:ascii="Times New Roman" w:hAnsi="Times New Roman" w:cs="Times New Roman"/>
-          <w:sz w:val="24"/>
-          <w:szCs w:val="24"/>
-          <w:lang w:val="en-US"/>
-        </w:rPr>
-        <w:t>}</w:t>
-      </w:r>
-    </w:p>
-    <w:p>
-      <w:pPr>
-        <w:rPr>
-          <w:rFonts w:ascii="Times New Roman" w:hAnsi="Times New Roman" w:cs="Times New Roman"/>
-          <w:sz w:val="24"/>
-          <w:szCs w:val="24"/>
-          <w:lang w:val="en-US"/>
-        </w:rPr>
-      </w:pPr>
-      <w:r>
-        <w:rPr>
-          <w:rFonts w:ascii="Times New Roman" w:hAnsi="Times New Roman" w:cs="Times New Roman"/>
-          <w:sz w:val="24"/>
-          <w:szCs w:val="24"/>
-        </w:rPr>
-        <w:t>Квалификационное</w:t>
-      </w:r>
-      <w:r>
-        <w:rPr>
-          <w:rFonts w:ascii="Times New Roman" w:hAnsi="Times New Roman" w:cs="Times New Roman"/>
-          <w:sz w:val="24"/>
-          <w:szCs w:val="24"/>
-          <w:lang w:val="en-US"/>
-        </w:rPr>
-        <w:t xml:space="preserve"> </w:t>
-      </w:r>
-      <w:r>
-        <w:rPr>
-          <w:rFonts w:ascii="Times New Roman" w:hAnsi="Times New Roman" w:cs="Times New Roman"/>
-          <w:sz w:val="24"/>
-          <w:szCs w:val="24"/>
-        </w:rPr>
-        <w:t>удостоверение</w:t>
-      </w:r>
-      <w:r>
-        <w:rPr>
-          <w:rFonts w:ascii="Times New Roman" w:hAnsi="Times New Roman" w:cs="Times New Roman"/>
-          <w:sz w:val="24"/>
-          <w:szCs w:val="24"/>
-          <w:lang w:val="en-US"/>
-        </w:rPr>
-        <w:t xml:space="preserve"> № {</w:t>
-      </w:r>
-      <w:proofErr w:type="spellStart"/>
-      <w:r>
-        <w:rPr>
-          <w:rFonts w:ascii="Times New Roman" w:hAnsi="Times New Roman" w:cs="Times New Roman"/>
-          <w:sz w:val="24"/>
-          <w:szCs w:val="24"/>
-          <w:lang w:val="en-US"/>
-        </w:rPr>
-        <w:t>certificate</w:t>
-      </w:r>
-      <w:r>
-        <w:rPr>
-          <w:rFonts w:ascii="Times New Roman" w:hAnsi="Times New Roman" w:cs="Times New Roman"/>
-          <w:sz w:val="24"/>
-          <w:szCs w:val="24"/>
-          <w:lang w:val="en-US"/>
-        </w:rPr>
-        <w:t>_</w:t>
-      </w:r>
-      <w:r>
-        <w:rPr>
-          <w:rFonts w:ascii="Times New Roman" w:hAnsi="Times New Roman" w:cs="Times New Roman"/>
-          <w:sz w:val="24"/>
-          <w:szCs w:val="24"/>
-          <w:lang w:val="en-US"/>
-        </w:rPr>
-        <w:t>number</w:t>
-      </w:r>
-      <w:proofErr w:type="spellEnd"/>
-      <w:r>
-        <w:rPr>
-          <w:rFonts w:ascii="Times New Roman" w:hAnsi="Times New Roman" w:cs="Times New Roman"/>
-          <w:sz w:val="24"/>
-          <w:szCs w:val="24"/>
-          <w:lang w:val="en-US"/>
-        </w:rPr>
-        <w:t xml:space="preserve">} </w:t>
-      </w:r>
-      <w:r>
-        <w:rPr>
-          <w:rFonts w:ascii="Times New Roman" w:hAnsi="Times New Roman" w:cs="Times New Roman"/>
-          <w:sz w:val="24"/>
-          <w:szCs w:val="24"/>
-        </w:rPr>
-        <w:t>от</w:t>
-      </w:r>
-      <w:r>
-        <w:rPr>
-          <w:rFonts w:ascii="Times New Roman" w:hAnsi="Times New Roman" w:cs="Times New Roman"/>
-          <w:sz w:val="24"/>
-          <w:szCs w:val="24"/>
-          <w:lang w:val="en-US"/>
-        </w:rPr>
-        <w:t xml:space="preserve"> </w:t>
-      </w:r>
-      <w:r>
-        <w:rPr>
-          <w:rFonts w:ascii="Times New Roman" w:hAnsi="Times New Roman" w:cs="Times New Roman"/>
-          <w:sz w:val="24"/>
-          <w:szCs w:val="24"/>
-          <w:lang w:val="en-US"/>
-        </w:rPr>
-        <w:t>{</w:t>
-      </w:r>
-      <w:proofErr w:type="spellStart"/>
-      <w:r>
-        <w:rPr>
-          <w:rFonts w:ascii="Times New Roman" w:hAnsi="Times New Roman" w:cs="Times New Roman"/>
-          <w:sz w:val="24"/>
-          <w:szCs w:val="24"/>
-          <w:lang w:val="en-US"/>
-        </w:rPr>
-        <w:t>certificate</w:t>
-      </w:r>
-      <w:r>
-        <w:rPr>
-          <w:rFonts w:ascii="Times New Roman" w:hAnsi="Times New Roman" w:cs="Times New Roman"/>
-          <w:sz w:val="24"/>
-          <w:szCs w:val="24"/>
-          <w:lang w:val="en-US"/>
-        </w:rPr>
-        <w:t>_</w:t>
-      </w:r>
-      <w:r>
-        <w:rPr>
-          <w:rFonts w:ascii="Times New Roman" w:hAnsi="Times New Roman" w:cs="Times New Roman"/>
-          <w:sz w:val="24"/>
-          <w:szCs w:val="24"/>
-          <w:lang w:val="en-US"/>
-        </w:rPr>
-        <w:t>date</w:t>
-      </w:r>
-      <w:proofErr w:type="spellEnd"/>
-      <w:r>
-        <w:rPr>
-          <w:rFonts w:ascii="Times New Roman" w:hAnsi="Times New Roman" w:cs="Times New Roman"/>
-          <w:sz w:val="24"/>
-          <w:szCs w:val="24"/>
-          <w:lang w:val="en-US"/>
-        </w:rPr>
-        <w:t>}</w:t>
-      </w:r>
-      <w:r>
-        <w:rPr>
-          <w:rFonts w:ascii="Times New Roman" w:hAnsi="Times New Roman" w:cs="Times New Roman"/>
-          <w:sz w:val="24"/>
-          <w:szCs w:val="24"/>
-        </w:rPr>
-        <w:t>г</w:t>
-      </w:r>
-      <w:r>
-        <w:rPr>
-          <w:rFonts w:ascii="Times New Roman" w:hAnsi="Times New Roman" w:cs="Times New Roman"/>
-          <w:sz w:val="24"/>
-          <w:szCs w:val="24"/>
-          <w:lang w:val="en-US"/>
-        </w:rPr>
-        <w:t>.</w:t>
-      </w:r>
-    </w:p>
-    <w:p>
-      <w:pPr>
-        <w:rPr>
-          <w:rFonts w:ascii="Times New Roman" w:hAnsi="Times New Roman" w:cs="Times New Roman"/>
-          <w:sz w:val="24"/>
-          <w:szCs w:val="24"/>
-          <w:lang w:val="en-US"/>
-        </w:rPr>
-      </w:pPr>
-      <w:r>
-        <w:rPr>
-          <w:rFonts w:ascii="Times New Roman" w:hAnsi="Times New Roman" w:cs="Times New Roman"/>
-          <w:sz w:val="24"/>
-          <w:szCs w:val="24"/>
-          <w:lang w:val="en-US"/>
-        </w:rPr>
-        <w:t>{/</w:t>
-      </w:r>
-      <w:proofErr w:type="spellStart"/>
-      <w:r>
-        <w:rPr>
-          <w:rFonts w:ascii="Times New Roman" w:hAnsi="Times New Roman" w:cs="Times New Roman"/>
-          <w:sz w:val="24"/>
-          <w:szCs w:val="24"/>
-          <w:lang w:val="en-US"/>
-        </w:rPr>
-        <w:t>visual_</w:t>
-      </w:r>
-      <w:r>
-        <w:rPr>
-          <w:rFonts w:ascii="Times New Roman" w:hAnsi="Times New Roman" w:cs="Times New Roman"/>
-          <w:sz w:val="24"/>
-          <w:szCs w:val="24"/>
-          <w:lang w:val="en-US"/>
-        </w:rPr>
-        <w:t>employees</w:t>
-      </w:r>
-      <w:proofErr w:type="spellEnd"/>
-      <w:r>
-        <w:rPr>
-          <w:rFonts w:ascii="Times New Roman" w:hAnsi="Times New Roman" w:cs="Times New Roman"/>
-          <w:sz w:val="24"/>
-          <w:szCs w:val="24"/>
-          <w:lang w:val="en-US"/>
-        </w:rPr>
-        <w:t>}</w:t>
-      </w:r>
-    </w:p>
-    <w:p>
-      <w:pPr>
-        <w:rPr>
-          <w:rFonts w:ascii="Times New Roman" w:hAnsi="Times New Roman" w:cs="Times New Roman"/>
-          <w:b/>
-          <w:bCs/>
-          <w:sz w:val="24"/>
-          <w:szCs w:val="24"/>
-          <w:lang w:val="en-US"/>
-        </w:rPr>
-      </w:pPr>
-    </w:p>
-    <w:p>
-      <w:pPr>
-        <w:rPr>
-          <w:rFonts w:ascii="Times New Roman" w:hAnsi="Times New Roman" w:cs="Times New Roman"/>
-          <w:b/>
-          <w:bCs/>
-          <w:sz w:val="24"/>
-          <w:szCs w:val="24"/>
-          <w:lang w:val="en-US"/>
-        </w:rPr>
-      </w:pPr>
-    </w:p>
-    <w:p>
-      <w:pPr>
-        <w:rPr>
-          <w:rFonts w:ascii="Times New Roman" w:hAnsi="Times New Roman" w:cs="Times New Roman"/>
-          <w:b/>
-          <w:bCs/>
-          <w:sz w:val="24"/>
-          <w:szCs w:val="24"/>
-          <w:lang w:val="en-US"/>
-        </w:rPr>
-      </w:pPr>
-    </w:p>
-    <w:p>
-      <w:pPr>
-        <w:rPr>
-          <w:rFonts w:ascii="Times New Roman" w:hAnsi="Times New Roman" w:cs="Times New Roman"/>
-          <w:sz w:val="24"/>
-          <w:szCs w:val="24"/>
-          <w:lang w:val="en-US"/>
-        </w:rPr>
-      </w:pPr>
-    </w:p>
-    <w:p>
-      <w:pPr>
-        <w:rPr>
-          <w:rFonts w:ascii="Times New Roman" w:hAnsi="Times New Roman" w:cs="Times New Roman"/>
-          <w:sz w:val="24"/>
-          <w:szCs w:val="24"/>
-          <w:lang w:val="en-US"/>
-        </w:rPr>
-      </w:pPr>
-    </w:p>
-    <w:p>
-      <w:pPr>
-        <w:rPr>
-          <w:rFonts w:ascii="Times New Roman" w:hAnsi="Times New Roman" w:cs="Times New Roman"/>
-          <w:sz w:val="24"/>
-          <w:szCs w:val="24"/>
-          <w:lang w:val="en-US"/>
-        </w:rPr>
-      </w:pPr>
-    </w:p>
-    <w:p>
-      <w:pPr>
-        <w:rPr>
-          <w:rFonts w:ascii="Times New Roman" w:hAnsi="Times New Roman" w:cs="Times New Roman"/>
-          <w:sz w:val="24"/>
-          <w:szCs w:val="24"/>
-          <w:lang w:val="en-US"/>
-        </w:rPr>
-      </w:pPr>
-    </w:p>
-    <w:p>
-      <w:pPr>
-        <w:rPr>
-          <w:rFonts w:ascii="Times New Roman" w:hAnsi="Times New Roman" w:cs="Times New Roman"/>
-          <w:sz w:val="24"/>
-          <w:szCs w:val="24"/>
-          <w:lang w:val="en-US"/>
-        </w:rPr>
-      </w:pPr>
-    </w:p>
-    <w:p>
-      <w:pPr>
-        <w:rPr>
-          <w:rFonts w:ascii="Times New Roman" w:hAnsi="Times New Roman" w:cs="Times New Roman"/>
-          <w:sz w:val="24"/>
-          <w:szCs w:val="24"/>
-          <w:lang w:val="en-US"/>
-        </w:rPr>
-      </w:pPr>
-    </w:p>
-    <w:p>
-      <w:pPr>
-        <w:rPr>
-          <w:rFonts w:ascii="Times New Roman" w:hAnsi="Times New Roman" w:cs="Times New Roman"/>
-          <w:sz w:val="24"/>
-          <w:szCs w:val="24"/>
-          <w:lang w:val="en-US"/>
-        </w:rPr>
-      </w:pPr>
-    </w:p>
-    <w:p>
-      <w:pPr>
-        <w:rPr>
-          <w:rFonts w:ascii="Times New Roman" w:hAnsi="Times New Roman" w:cs="Times New Roman"/>
-          <w:sz w:val="24"/>
-          <w:szCs w:val="24"/>
-          <w:lang w:val="en-US"/>
-        </w:rPr>
-      </w:pPr>
-    </w:p>
-    <w:p>
-      <w:pPr>
-        <w:rPr>
-          <w:rFonts w:ascii="Times New Roman" w:hAnsi="Times New Roman" w:cs="Times New Roman"/>
-          <w:sz w:val="24"/>
-          <w:szCs w:val="24"/>
-          <w:lang w:val="en-US"/>
-        </w:rPr>
-      </w:pPr>
-    </w:p>
-    <w:p>
-      <w:pPr>
-        <w:rPr>
-          <w:rFonts w:ascii="Times New Roman" w:hAnsi="Times New Roman" w:cs="Times New Roman"/>
-          <w:sz w:val="24"/>
-          <w:szCs w:val="24"/>
-          <w:lang w:val="en-US"/>
-        </w:rPr>
-      </w:pPr>
-    </w:p>
-    <w:p>
-      <w:pPr>
-        <w:rPr>
-          <w:rFonts w:ascii="Times New Roman" w:hAnsi="Times New Roman" w:cs="Times New Roman"/>
-          <w:sz w:val="24"/>
-          <w:szCs w:val="24"/>
-          <w:lang w:val="en-US"/>
-        </w:rPr>
-      </w:pPr>
-    </w:p>
-    <w:p>
-      <w:pPr>
-        <w:rPr>
-          <w:rFonts w:ascii="Times New Roman" w:hAnsi="Times New Roman" w:cs="Times New Roman"/>
-          <w:sz w:val="24"/>
-          <w:szCs w:val="24"/>
-          <w:lang w:val="en-US"/>
-        </w:rPr>
-      </w:pPr>
-    </w:p>
-    <w:p>
-      <w:pPr>
-        <w:rPr>
-          <w:rFonts w:ascii="Times New Roman" w:hAnsi="Times New Roman" w:cs="Times New Roman"/>
-          <w:sz w:val="24"/>
-          <w:szCs w:val="24"/>
-          <w:lang w:val="en-US"/>
-        </w:rPr>
-      </w:pPr>
-    </w:p>
-    <w:p>
-      <w:pPr>
-        <w:rPr>
-          <w:rFonts w:ascii="Times New Roman" w:hAnsi="Times New Roman" w:cs="Times New Roman"/>
-          <w:sz w:val="24"/>
-          <w:szCs w:val="24"/>
-          <w:lang w:val="en-US"/>
-        </w:rPr>
-      </w:pPr>
-    </w:p>
-    <w:p>
-      <w:pPr>
-        <w:rPr>
-          <w:rFonts w:ascii="Times New Roman" w:hAnsi="Times New Roman" w:cs="Times New Roman"/>
-          <w:sz w:val="24"/>
-          <w:szCs w:val="24"/>
-          <w:lang w:val="en-US"/>
-        </w:rPr>
-      </w:pPr>
-    </w:p>
-    <w:p>
-      <w:pPr>
-        <w:rPr>
-          <w:rFonts w:ascii="Times New Roman" w:hAnsi="Times New Roman" w:cs="Times New Roman"/>
-          <w:sz w:val="24"/>
-          <w:szCs w:val="24"/>
-          <w:lang w:val="en-US"/>
-        </w:rPr>
-      </w:pPr>
-    </w:p>
-    <w:p>
-      <w:pPr>
-        <w:rPr>
-          <w:rFonts w:ascii="Times New Roman" w:hAnsi="Times New Roman" w:cs="Times New Roman"/>
-          <w:sz w:val="24"/>
-          <w:szCs w:val="24"/>
-          <w:lang w:val="en-US"/>
-        </w:rPr>
-      </w:pPr>
-    </w:p>
-    <w:p>
-      <w:pPr>
-        <w:rPr>
-          <w:rFonts w:ascii="Times New Roman" w:hAnsi="Times New Roman" w:cs="Times New Roman"/>
-          <w:sz w:val="24"/>
-          <w:szCs w:val="24"/>
-          <w:lang w:val="en-US"/>
-        </w:rPr>
-      </w:pPr>
-    </w:p>
-    <w:p>
-      <w:pPr>
-        <w:rPr>
-          <w:rFonts w:ascii="Times New Roman" w:hAnsi="Times New Roman" w:cs="Times New Roman"/>
-          <w:b/>
-          <w:bCs/>
+    </w:p>
+    <w:p>
+      <w:pPr>
+        <w:rPr>
+          <w:rFonts w:ascii="Times New Roman" w:hAnsi="Times New Roman" w:cs="Times New Roman"/>
+          <w:b/>
+          <w:bCs/>
+          <w:sz w:val="24"/>
+          <w:szCs w:val="24"/>
+          <w:lang w:val="en-US"/>
+        </w:rPr>
+      </w:pPr>
+    </w:p>
+    <w:p>
+      <w:pPr>
+        <w:rPr>
+          <w:rFonts w:ascii="Times New Roman" w:hAnsi="Times New Roman" w:cs="Times New Roman"/>
+          <w:b/>
+          <w:bCs/>
+          <w:sz w:val="24"/>
+          <w:szCs w:val="24"/>
+          <w:lang w:val="en-US"/>
+        </w:rPr>
+      </w:pPr>
+    </w:p>
+    <w:p>
+      <w:pPr>
+        <w:rPr>
+          <w:rFonts w:ascii="Times New Roman" w:hAnsi="Times New Roman" w:cs="Times New Roman"/>
+          <w:b/>
+          <w:bCs/>
+          <w:sz w:val="24"/>
+          <w:szCs w:val="24"/>
+          <w:lang w:val="en-US"/>
+        </w:rPr>
+      </w:pPr>
+    </w:p>
+    <w:p>
+      <w:pPr>
+        <w:rPr>
+          <w:rFonts w:ascii="Times New Roman" w:hAnsi="Times New Roman" w:cs="Times New Roman"/>
+          <w:sz w:val="24"/>
+          <w:szCs w:val="24"/>
+          <w:lang w:val="en-US"/>
+        </w:rPr>
+      </w:pPr>
+    </w:p>
+    <w:p>
+      <w:pPr>
+        <w:rPr>
+          <w:rFonts w:ascii="Times New Roman" w:hAnsi="Times New Roman" w:cs="Times New Roman"/>
+          <w:sz w:val="24"/>
+          <w:szCs w:val="24"/>
+          <w:lang w:val="en-US"/>
+        </w:rPr>
+      </w:pPr>
+    </w:p>
+    <w:p>
+      <w:pPr>
+        <w:rPr>
+          <w:rFonts w:ascii="Times New Roman" w:hAnsi="Times New Roman" w:cs="Times New Roman"/>
+          <w:sz w:val="24"/>
+          <w:szCs w:val="24"/>
+          <w:lang w:val="en-US"/>
+        </w:rPr>
+      </w:pPr>
+    </w:p>
+    <w:p>
+      <w:pPr>
+        <w:rPr>
+          <w:rFonts w:ascii="Times New Roman" w:hAnsi="Times New Roman" w:cs="Times New Roman"/>
+          <w:sz w:val="24"/>
+          <w:szCs w:val="24"/>
+          <w:lang w:val="en-US"/>
+        </w:rPr>
+      </w:pPr>
+    </w:p>
+    <w:p>
+      <w:pPr>
+        <w:rPr>
+          <w:rFonts w:ascii="Times New Roman" w:hAnsi="Times New Roman" w:cs="Times New Roman"/>
+          <w:sz w:val="24"/>
+          <w:szCs w:val="24"/>
+          <w:lang w:val="en-US"/>
+        </w:rPr>
+      </w:pPr>
+    </w:p>
+    <w:p>
+      <w:pPr>
+        <w:rPr>
+          <w:rFonts w:ascii="Times New Roman" w:hAnsi="Times New Roman" w:cs="Times New Roman"/>
+          <w:sz w:val="24"/>
+          <w:szCs w:val="24"/>
+          <w:lang w:val="en-US"/>
+        </w:rPr>
+      </w:pPr>
+    </w:p>
+    <w:p>
+      <w:pPr>
+        <w:rPr>
+          <w:rFonts w:ascii="Times New Roman" w:hAnsi="Times New Roman" w:cs="Times New Roman"/>
+          <w:sz w:val="24"/>
+          <w:szCs w:val="24"/>
+          <w:lang w:val="en-US"/>
+        </w:rPr>
+      </w:pPr>
+    </w:p>
+    <w:p>
+      <w:pPr>
+        <w:rPr>
+          <w:rFonts w:ascii="Times New Roman" w:hAnsi="Times New Roman" w:cs="Times New Roman"/>
+          <w:sz w:val="24"/>
+          <w:szCs w:val="24"/>
+          <w:lang w:val="en-US"/>
+        </w:rPr>
+      </w:pPr>
+    </w:p>
+    <w:p>
+      <w:pPr>
+        <w:rPr>
+          <w:rFonts w:ascii="Times New Roman" w:hAnsi="Times New Roman" w:cs="Times New Roman"/>
+          <w:sz w:val="24"/>
+          <w:szCs w:val="24"/>
+          <w:lang w:val="en-US"/>
+        </w:rPr>
+      </w:pPr>
+    </w:p>
+    <w:p>
+      <w:pPr>
+        <w:rPr>
+          <w:rFonts w:ascii="Times New Roman" w:hAnsi="Times New Roman" w:cs="Times New Roman"/>
+          <w:sz w:val="24"/>
+          <w:szCs w:val="24"/>
+          <w:lang w:val="en-US"/>
+        </w:rPr>
+      </w:pPr>
+    </w:p>
+    <w:p>
+      <w:pPr>
+        <w:rPr>
+          <w:rFonts w:ascii="Times New Roman" w:hAnsi="Times New Roman" w:cs="Times New Roman"/>
+          <w:sz w:val="24"/>
+          <w:szCs w:val="24"/>
+          <w:lang w:val="en-US"/>
+        </w:rPr>
+      </w:pPr>
+    </w:p>
+    <w:p>
+      <w:pPr>
+        <w:rPr>
+          <w:rFonts w:ascii="Times New Roman" w:hAnsi="Times New Roman" w:cs="Times New Roman"/>
+          <w:sz w:val="24"/>
+          <w:szCs w:val="24"/>
+          <w:lang w:val="en-US"/>
+        </w:rPr>
+      </w:pPr>
+    </w:p>
+    <w:p>
+      <w:pPr>
+        <w:rPr>
+          <w:rFonts w:ascii="Times New Roman" w:hAnsi="Times New Roman" w:cs="Times New Roman"/>
+          <w:sz w:val="24"/>
+          <w:szCs w:val="24"/>
+          <w:lang w:val="en-US"/>
+        </w:rPr>
+      </w:pPr>
+    </w:p>
+    <w:p>
+      <w:pPr>
+        <w:rPr>
+          <w:rFonts w:ascii="Times New Roman" w:hAnsi="Times New Roman" w:cs="Times New Roman"/>
+          <w:sz w:val="24"/>
+          <w:szCs w:val="24"/>
+          <w:lang w:val="en-US"/>
+        </w:rPr>
+      </w:pPr>
+    </w:p>
+    <w:p>
+      <w:pPr>
+        <w:rPr>
+          <w:rFonts w:ascii="Times New Roman" w:hAnsi="Times New Roman" w:cs="Times New Roman"/>
+          <w:sz w:val="24"/>
+          <w:szCs w:val="24"/>
+          <w:lang w:val="en-US"/>
+        </w:rPr>
+      </w:pPr>
+    </w:p>
+    <w:p>
+      <w:pPr>
+        <w:rPr>
+          <w:rFonts w:ascii="Times New Roman" w:hAnsi="Times New Roman" w:cs="Times New Roman"/>
+          <w:sz w:val="24"/>
+          <w:szCs w:val="24"/>
+          <w:lang w:val="en-US"/>
+        </w:rPr>
+      </w:pPr>
+    </w:p>
+    <w:p>
+      <w:pPr>
+        <w:rPr>
+          <w:rFonts w:ascii="Times New Roman" w:hAnsi="Times New Roman" w:cs="Times New Roman"/>
           <w:sz w:val="24"/>
           <w:szCs w:val="24"/>
           <w:lang w:val="en-US"/>
@@ -2256,6 +2045,7 @@
           <w:sz w:val="24"/>
           <w:szCs w:val="24"/>
         </w:rPr>
+        <w:lastRenderedPageBreak/>
         <w:t>П</w:t>
       </w:r>
       <w:r>
@@ -4302,24 +4092,85 @@
       <w:pPr>
         <w:rPr>
           <w:rFonts w:ascii="Times New Roman" w:hAnsi="Times New Roman" w:cs="Times New Roman"/>
-          <w:b/>
-          <w:bCs/>
-          <w:sz w:val="24"/>
-          <w:szCs w:val="24"/>
-          <w:lang w:val="en-US"/>
-        </w:rPr>
-      </w:pPr>
-      <w:r>
-        <w:rPr>
-          <w:rFonts w:ascii="Times New Roman" w:hAnsi="Times New Roman" w:cs="Times New Roman"/>
-          <w:b/>
-          <w:bCs/>
-          <w:sz w:val="24"/>
-          <w:szCs w:val="24"/>
-          <w:lang w:val="en-US"/>
+          <w:sz w:val="24"/>
+          <w:szCs w:val="24"/>
+          <w:u w:val="single"/>
+          <w:lang w:val="en-US"/>
+        </w:rPr>
+      </w:pPr>
+    </w:p>
+    <w:p>
+      <w:pPr>
+        <w:rPr>
+          <w:rFonts w:ascii="Times New Roman" w:hAnsi="Times New Roman" w:cs="Times New Roman"/>
+          <w:b/>
+          <w:bCs/>
+          <w:sz w:val="24"/>
+          <w:szCs w:val="24"/>
+        </w:rPr>
+      </w:pPr>
+      <w:r>
+        <w:rPr>
+          <w:rFonts w:ascii="Times New Roman" w:hAnsi="Times New Roman" w:cs="Times New Roman"/>
+          <w:b/>
+          <w:bCs/>
+          <w:sz w:val="24"/>
+          <w:szCs w:val="24"/>
         </w:rPr>
         <w:t>{#</w:t>
       </w:r>
+      <w:r>
+        <w:rPr>
+          <w:rFonts w:ascii="Times New Roman" w:hAnsi="Times New Roman" w:cs="Times New Roman"/>
+          <w:b/>
+          <w:bCs/>
+          <w:sz w:val="24"/>
+          <w:szCs w:val="24"/>
+          <w:lang w:val="en-US"/>
+        </w:rPr>
+        <w:t>ul</w:t>
+      </w:r>
+      <w:r>
+        <w:rPr>
+          <w:rFonts w:ascii="Times New Roman" w:hAnsi="Times New Roman" w:cs="Times New Roman"/>
+          <w:b/>
+          <w:bCs/>
+          <w:sz w:val="24"/>
+          <w:szCs w:val="24"/>
+        </w:rPr>
+        <w:t>_</w:t>
+      </w:r>
+      <w:r>
+        <w:rPr>
+          <w:rFonts w:ascii="Times New Roman" w:hAnsi="Times New Roman" w:cs="Times New Roman"/>
+          <w:b/>
+          <w:bCs/>
+          <w:sz w:val="24"/>
+          <w:szCs w:val="24"/>
+          <w:lang w:val="en-US"/>
+        </w:rPr>
+        <w:t>summary</w:t>
+      </w:r>
+      <w:r>
+        <w:rPr>
+          <w:rFonts w:ascii="Times New Roman" w:hAnsi="Times New Roman" w:cs="Times New Roman"/>
+          <w:b/>
+          <w:bCs/>
+          <w:sz w:val="24"/>
+          <w:szCs w:val="24"/>
+        </w:rPr>
+        <w:t xml:space="preserve">} </w:t>
+      </w:r>
+      <w:r>
+        <w:rPr>
+          <w:rFonts w:ascii="Times New Roman" w:hAnsi="Times New Roman" w:cs="Times New Roman"/>
+          <w:b/>
+          <w:bCs/>
+          <w:sz w:val="24"/>
+          <w:szCs w:val="24"/>
+        </w:rPr>
+        <w:t>{</w:t>
+      </w:r>
       <w:proofErr w:type="spellStart"/>
       <w:r>
         <w:rPr>
@@ -4330,545 +4181,342 @@
           <w:szCs w:val="24"/>
           <w:lang w:val="en-US"/>
         </w:rPr>
-        <w:t>ul</w:t>
-      </w:r>
-      <w:r>
-        <w:rPr>
-          <w:rFonts w:ascii="Times New Roman" w:hAnsi="Times New Roman" w:cs="Times New Roman"/>
-          <w:b/>
-          <w:bCs/>
-          <w:sz w:val="24"/>
-          <w:szCs w:val="24"/>
-          <w:lang w:val="en-US"/>
+        <w:t>failureMsg</w:t>
+      </w:r>
+      <w:proofErr w:type="spellEnd"/>
+      <w:r>
+        <w:rPr>
+          <w:rFonts w:ascii="Times New Roman" w:hAnsi="Times New Roman" w:cs="Times New Roman"/>
+          <w:b/>
+          <w:bCs/>
+          <w:sz w:val="24"/>
+          <w:szCs w:val="24"/>
+          <w:lang w:val="en-US"/>
+        </w:rPr>
+        <w:t>}</w:t>
+      </w:r>
+      <w:r>
+        <w:rPr>
+          <w:rFonts w:ascii="Times New Roman" w:hAnsi="Times New Roman" w:cs="Times New Roman"/>
+          <w:b/>
+          <w:bCs/>
+          <w:sz w:val="24"/>
+          <w:szCs w:val="24"/>
+        </w:rPr>
+        <w:t>{/}</w:t>
+      </w:r>
+    </w:p>
+    <w:p>
+      <w:pPr>
+        <w:rPr>
+          <w:rFonts w:ascii="Times New Roman" w:hAnsi="Times New Roman" w:cs="Times New Roman"/>
+          <w:b/>
+          <w:bCs/>
+          <w:sz w:val="24"/>
+          <w:szCs w:val="24"/>
+        </w:rPr>
+      </w:pPr>
+    </w:p>
+    <w:p>
+      <w:pPr>
+        <w:rPr>
+          <w:rFonts w:ascii="Times New Roman" w:hAnsi="Times New Roman" w:cs="Times New Roman"/>
+          <w:b/>
+          <w:bCs/>
+          <w:sz w:val="24"/>
+          <w:szCs w:val="24"/>
+        </w:rPr>
+      </w:pPr>
+    </w:p>
+    <w:p>
+      <w:pPr>
+        <w:rPr>
+          <w:rFonts w:ascii="Times New Roman" w:hAnsi="Times New Roman" w:cs="Times New Roman"/>
+          <w:b/>
+          <w:bCs/>
+          <w:sz w:val="24"/>
+          <w:szCs w:val="24"/>
+        </w:rPr>
+      </w:pPr>
+    </w:p>
+    <w:p>
+      <w:pPr>
+        <w:rPr>
+          <w:rFonts w:ascii="Times New Roman" w:hAnsi="Times New Roman" w:cs="Times New Roman"/>
+          <w:b/>
+          <w:bCs/>
+          <w:sz w:val="24"/>
+          <w:szCs w:val="24"/>
+        </w:rPr>
+      </w:pPr>
+      <w:r>
+        <w:rPr>
+          <w:rFonts w:ascii="Times New Roman" w:hAnsi="Times New Roman" w:cs="Times New Roman"/>
+          <w:b/>
+          <w:bCs/>
+          <w:sz w:val="24"/>
+          <w:szCs w:val="24"/>
+        </w:rPr>
+        <w:t>Контроль</w:t>
+      </w:r>
+      <w:r>
+        <w:rPr>
+          <w:rFonts w:ascii="Times New Roman" w:hAnsi="Times New Roman" w:cs="Times New Roman"/>
+          <w:b/>
+          <w:bCs/>
+          <w:sz w:val="24"/>
+          <w:szCs w:val="24"/>
+        </w:rPr>
+        <w:t xml:space="preserve"> </w:t>
+      </w:r>
+      <w:r>
+        <w:rPr>
+          <w:rFonts w:ascii="Times New Roman" w:hAnsi="Times New Roman" w:cs="Times New Roman"/>
+          <w:b/>
+          <w:bCs/>
+          <w:sz w:val="24"/>
+          <w:szCs w:val="24"/>
+        </w:rPr>
+        <w:t>произвел</w:t>
+      </w:r>
+      <w:r>
+        <w:rPr>
+          <w:rFonts w:ascii="Times New Roman" w:hAnsi="Times New Roman" w:cs="Times New Roman"/>
+          <w:b/>
+          <w:bCs/>
+          <w:sz w:val="24"/>
+          <w:szCs w:val="24"/>
+        </w:rPr>
+        <w:t>:</w:t>
+      </w:r>
+    </w:p>
+    <w:p>
+      <w:pPr>
+        <w:rPr>
+          <w:rFonts w:ascii="Times New Roman" w:hAnsi="Times New Roman" w:cs="Times New Roman"/>
+          <w:sz w:val="24"/>
+          <w:szCs w:val="24"/>
+        </w:rPr>
+      </w:pPr>
+      <w:r>
+        <w:rPr>
+          <w:rFonts w:ascii="Times New Roman" w:hAnsi="Times New Roman" w:cs="Times New Roman"/>
+          <w:sz w:val="24"/>
+          <w:szCs w:val="24"/>
+        </w:rPr>
+        <w:t>{#</w:t>
+      </w:r>
+      <w:r>
+        <w:rPr>
+          <w:rFonts w:ascii="Times New Roman" w:hAnsi="Times New Roman" w:cs="Times New Roman"/>
+          <w:sz w:val="24"/>
+          <w:szCs w:val="24"/>
+          <w:lang w:val="en-US"/>
+        </w:rPr>
+        <w:t>ultrasonic</w:t>
+      </w:r>
+      <w:r>
+        <w:rPr>
+          <w:rFonts w:ascii="Times New Roman" w:hAnsi="Times New Roman" w:cs="Times New Roman"/>
+          <w:sz w:val="24"/>
+          <w:szCs w:val="24"/>
         </w:rPr>
         <w:t>_</w:t>
       </w:r>
       <w:r>
         <w:rPr>
           <w:rFonts w:ascii="Times New Roman" w:hAnsi="Times New Roman" w:cs="Times New Roman"/>
-          <w:b/>
-          <w:bCs/>
-          <w:sz w:val="24"/>
-          <w:szCs w:val="24"/>
-          <w:lang w:val="en-US"/>
-        </w:rPr>
-        <w:t>summary</w:t>
+          <w:sz w:val="24"/>
+          <w:szCs w:val="24"/>
+          <w:lang w:val="en-US"/>
+        </w:rPr>
+        <w:t>employe</w:t>
+      </w:r>
+      <w:r>
+        <w:rPr>
+          <w:rFonts w:ascii="Times New Roman" w:hAnsi="Times New Roman" w:cs="Times New Roman"/>
+          <w:sz w:val="24"/>
+          <w:szCs w:val="24"/>
+          <w:lang w:val="en-US"/>
+        </w:rPr>
+        <w:t>es</w:t>
+      </w:r>
+      <w:r>
+        <w:rPr>
+          <w:rFonts w:ascii="Times New Roman" w:hAnsi="Times New Roman" w:cs="Times New Roman"/>
+          <w:sz w:val="24"/>
+          <w:szCs w:val="24"/>
+        </w:rPr>
+        <w:t>}{</w:t>
+      </w:r>
+      <w:r>
+        <w:rPr>
+          <w:rFonts w:ascii="Times New Roman" w:hAnsi="Times New Roman" w:cs="Times New Roman"/>
+          <w:sz w:val="24"/>
+          <w:szCs w:val="24"/>
+          <w:lang w:val="en-US"/>
+        </w:rPr>
+        <w:t>post</w:t>
+      </w:r>
+      <w:r>
+        <w:rPr>
+          <w:rFonts w:ascii="Times New Roman" w:hAnsi="Times New Roman" w:cs="Times New Roman"/>
+          <w:sz w:val="24"/>
+          <w:szCs w:val="24"/>
+        </w:rPr>
+        <w:t>} __________________  {</w:t>
+      </w:r>
+      <w:proofErr w:type="spellStart"/>
+      <w:r>
+        <w:rPr>
+          <w:rFonts w:ascii="Times New Roman" w:hAnsi="Times New Roman" w:cs="Times New Roman"/>
+          <w:sz w:val="24"/>
+          <w:szCs w:val="24"/>
+          <w:lang w:val="en-US"/>
+        </w:rPr>
+        <w:t>fullname</w:t>
       </w:r>
       <w:proofErr w:type="spellEnd"/>
       <w:r>
         <w:rPr>
           <w:rFonts w:ascii="Times New Roman" w:hAnsi="Times New Roman" w:cs="Times New Roman"/>
-          <w:b/>
-          <w:bCs/>
-          <w:sz w:val="24"/>
-          <w:szCs w:val="24"/>
-          <w:lang w:val="en-US"/>
-        </w:rPr>
-        <w:t>} {</w:t>
+          <w:sz w:val="24"/>
+          <w:szCs w:val="24"/>
+        </w:rPr>
+        <w:t>}</w:t>
+      </w:r>
+    </w:p>
+    <w:p>
+      <w:pPr>
+        <w:rPr>
+          <w:rFonts w:ascii="Times New Roman" w:hAnsi="Times New Roman" w:cs="Times New Roman"/>
+          <w:sz w:val="24"/>
+          <w:szCs w:val="24"/>
+        </w:rPr>
+      </w:pPr>
+      <w:r>
+        <w:rPr>
+          <w:rFonts w:ascii="Times New Roman" w:hAnsi="Times New Roman" w:cs="Times New Roman"/>
+          <w:sz w:val="24"/>
+          <w:szCs w:val="24"/>
+        </w:rPr>
+        <w:t>Квалификационное</w:t>
+      </w:r>
+      <w:r>
+        <w:rPr>
+          <w:rFonts w:ascii="Times New Roman" w:hAnsi="Times New Roman" w:cs="Times New Roman"/>
+          <w:sz w:val="24"/>
+          <w:szCs w:val="24"/>
+        </w:rPr>
+        <w:t xml:space="preserve"> </w:t>
+      </w:r>
+      <w:r>
+        <w:rPr>
+          <w:rFonts w:ascii="Times New Roman" w:hAnsi="Times New Roman" w:cs="Times New Roman"/>
+          <w:sz w:val="24"/>
+          <w:szCs w:val="24"/>
+        </w:rPr>
+        <w:t>удостоверение</w:t>
+      </w:r>
+      <w:r>
+        <w:rPr>
+          <w:rFonts w:ascii="Times New Roman" w:hAnsi="Times New Roman" w:cs="Times New Roman"/>
+          <w:sz w:val="24"/>
+          <w:szCs w:val="24"/>
+        </w:rPr>
+        <w:t xml:space="preserve"> № {</w:t>
+      </w:r>
+      <w:r>
+        <w:rPr>
+          <w:rFonts w:ascii="Times New Roman" w:hAnsi="Times New Roman" w:cs="Times New Roman"/>
+          <w:sz w:val="24"/>
+          <w:szCs w:val="24"/>
+          <w:lang w:val="en-US"/>
+        </w:rPr>
+        <w:t>certificate</w:t>
+      </w:r>
+      <w:r>
+        <w:rPr>
+          <w:rFonts w:ascii="Times New Roman" w:hAnsi="Times New Roman" w:cs="Times New Roman"/>
+          <w:sz w:val="24"/>
+          <w:szCs w:val="24"/>
+        </w:rPr>
+        <w:t>_</w:t>
+      </w:r>
+      <w:r>
+        <w:rPr>
+          <w:rFonts w:ascii="Times New Roman" w:hAnsi="Times New Roman" w:cs="Times New Roman"/>
+          <w:sz w:val="24"/>
+          <w:szCs w:val="24"/>
+          <w:lang w:val="en-US"/>
+        </w:rPr>
+        <w:t>number</w:t>
+      </w:r>
+      <w:r>
+        <w:rPr>
+          <w:rFonts w:ascii="Times New Roman" w:hAnsi="Times New Roman" w:cs="Times New Roman"/>
+          <w:sz w:val="24"/>
+          <w:szCs w:val="24"/>
+        </w:rPr>
+        <w:t xml:space="preserve">} </w:t>
+      </w:r>
+    </w:p>
+    <w:p>
+      <w:pPr>
+        <w:rPr>
+          <w:rFonts w:ascii="Times New Roman" w:hAnsi="Times New Roman" w:cs="Times New Roman"/>
+          <w:sz w:val="24"/>
+          <w:szCs w:val="24"/>
+          <w:lang w:val="en-US"/>
+        </w:rPr>
+      </w:pPr>
+      <w:r>
+        <w:rPr>
+          <w:rFonts w:ascii="Times New Roman" w:hAnsi="Times New Roman" w:cs="Times New Roman"/>
+          <w:sz w:val="24"/>
+          <w:szCs w:val="24"/>
+          <w:lang w:val="en-US"/>
+        </w:rPr>
+        <w:t>{/</w:t>
       </w:r>
       <w:proofErr w:type="spellStart"/>
       <w:r>
         <w:rPr>
           <w:rFonts w:ascii="Times New Roman" w:hAnsi="Times New Roman" w:cs="Times New Roman"/>
-          <w:b/>
-          <w:bCs/>
-          <w:sz w:val="24"/>
-          <w:szCs w:val="24"/>
-          <w:lang w:val="en-US"/>
-        </w:rPr>
-        <w:t>failure</w:t>
-      </w:r>
-      <w:r>
-        <w:rPr>
-          <w:rFonts w:ascii="Times New Roman" w:hAnsi="Times New Roman" w:cs="Times New Roman"/>
-          <w:b/>
-          <w:bCs/>
-          <w:sz w:val="24"/>
-          <w:szCs w:val="24"/>
-          <w:lang w:val="en-US"/>
-        </w:rPr>
-        <w:t>Msg</w:t>
-      </w:r>
-      <w:r>
-        <w:rPr>
-          <w:rFonts w:ascii="Times New Roman" w:hAnsi="Times New Roman" w:cs="Times New Roman"/>
-          <w:b/>
-          <w:bCs/>
-          <w:sz w:val="24"/>
-          <w:szCs w:val="24"/>
-          <w:lang w:val="en-US"/>
-        </w:rPr>
-        <w:t>.length</w:t>
+          <w:sz w:val="24"/>
+          <w:szCs w:val="24"/>
+          <w:lang w:val="en-US"/>
+        </w:rPr>
+        <w:t>ultrasonic</w:t>
+      </w:r>
+      <w:r>
+        <w:rPr>
+          <w:rFonts w:ascii="Times New Roman" w:hAnsi="Times New Roman" w:cs="Times New Roman"/>
+          <w:sz w:val="24"/>
+          <w:szCs w:val="24"/>
+          <w:lang w:val="en-US"/>
+        </w:rPr>
+        <w:t>_</w:t>
+      </w:r>
+      <w:r>
+        <w:rPr>
+          <w:rFonts w:ascii="Times New Roman" w:hAnsi="Times New Roman" w:cs="Times New Roman"/>
+          <w:sz w:val="24"/>
+          <w:szCs w:val="24"/>
+          <w:lang w:val="en-US"/>
+        </w:rPr>
+        <w:t>employees</w:t>
       </w:r>
       <w:proofErr w:type="spellEnd"/>
       <w:r>
         <w:rPr>
           <w:rFonts w:ascii="Times New Roman" w:hAnsi="Times New Roman" w:cs="Times New Roman"/>
-          <w:b/>
-          <w:bCs/>
-          <w:sz w:val="24"/>
-          <w:szCs w:val="24"/>
-          <w:lang w:val="en-US"/>
-        </w:rPr>
-        <w:t xml:space="preserve"> &gt; 0</w:t>
-      </w:r>
-      <w:r>
-        <w:rPr>
-          <w:rFonts w:ascii="Times New Roman" w:hAnsi="Times New Roman" w:cs="Times New Roman"/>
-          <w:b/>
-          <w:bCs/>
           <w:sz w:val="24"/>
           <w:szCs w:val="24"/>
           <w:lang w:val="en-US"/>
         </w:rPr>
         <w:t>}</w:t>
       </w:r>
-      <w:r>
-        <w:rPr>
-          <w:rFonts w:ascii="Times New Roman" w:hAnsi="Times New Roman" w:cs="Times New Roman"/>
-          <w:b/>
-          <w:bCs/>
-          <w:sz w:val="24"/>
-          <w:szCs w:val="24"/>
-        </w:rPr>
-        <w:t>Замечания</w:t>
-      </w:r>
-    </w:p>
-    <w:p>
-      <w:pPr>
-        <w:rPr>
-          <w:rFonts w:ascii="Times New Roman" w:hAnsi="Times New Roman" w:cs="Times New Roman"/>
-          <w:b/>
-          <w:bCs/>
-          <w:sz w:val="24"/>
-          <w:szCs w:val="24"/>
-          <w:lang w:val="en-US"/>
-        </w:rPr>
-      </w:pPr>
-      <w:r>
-        <w:rPr>
-          <w:rFonts w:ascii="Times New Roman" w:hAnsi="Times New Roman" w:cs="Times New Roman"/>
-          <w:b/>
-          <w:bCs/>
-          <w:sz w:val="24"/>
-          <w:szCs w:val="24"/>
-          <w:lang w:val="en-US"/>
-        </w:rPr>
-        <w:t>{</w:t>
-      </w:r>
-      <w:proofErr w:type="spellStart"/>
-      <w:r>
-        <w:rPr>
-          <w:rFonts w:ascii="Times New Roman" w:hAnsi="Times New Roman" w:cs="Times New Roman"/>
-          <w:b/>
-          <w:bCs/>
-          <w:sz w:val="24"/>
-          <w:szCs w:val="24"/>
-          <w:lang w:val="en-US"/>
-        </w:rPr>
-        <w:t>failure</w:t>
-      </w:r>
-      <w:r>
-        <w:rPr>
-          <w:rFonts w:ascii="Times New Roman" w:hAnsi="Times New Roman" w:cs="Times New Roman"/>
-          <w:b/>
-          <w:bCs/>
-          <w:sz w:val="24"/>
-          <w:szCs w:val="24"/>
-          <w:lang w:val="en-US"/>
-        </w:rPr>
-        <w:t>Msg</w:t>
-      </w:r>
-      <w:proofErr w:type="spellEnd"/>
-      <w:r>
-        <w:rPr>
-          <w:rFonts w:ascii="Times New Roman" w:hAnsi="Times New Roman" w:cs="Times New Roman"/>
-          <w:b/>
-          <w:bCs/>
-          <w:sz w:val="24"/>
-          <w:szCs w:val="24"/>
-          <w:lang w:val="en-US"/>
-        </w:rPr>
-        <w:t>}</w:t>
-      </w:r>
-    </w:p>
-    <w:p>
-      <w:pPr>
-        <w:rPr>
-          <w:rFonts w:ascii="Times New Roman" w:hAnsi="Times New Roman" w:cs="Times New Roman"/>
-          <w:b/>
-          <w:bCs/>
-          <w:sz w:val="24"/>
-          <w:szCs w:val="24"/>
-          <w:lang w:val="en-US"/>
-        </w:rPr>
-      </w:pPr>
-      <w:r>
-        <w:rPr>
-          <w:rFonts w:ascii="Times New Roman" w:hAnsi="Times New Roman" w:cs="Times New Roman"/>
-          <w:b/>
-          <w:bCs/>
-          <w:sz w:val="24"/>
-          <w:szCs w:val="24"/>
-          <w:lang w:val="en-US"/>
-        </w:rPr>
-        <w:t>{/}</w:t>
-      </w:r>
-    </w:p>
-    <w:p>
-      <w:pPr>
-        <w:rPr>
-          <w:rFonts w:ascii="Times New Roman" w:hAnsi="Times New Roman" w:cs="Times New Roman"/>
-          <w:b/>
-          <w:bCs/>
-          <w:sz w:val="24"/>
-          <w:szCs w:val="24"/>
-          <w:lang w:val="en-US"/>
-        </w:rPr>
-      </w:pPr>
-    </w:p>
-    <w:p>
-      <w:pPr>
-        <w:rPr>
-          <w:rFonts w:ascii="Times New Roman" w:hAnsi="Times New Roman" w:cs="Times New Roman"/>
-          <w:b/>
-          <w:bCs/>
-          <w:sz w:val="24"/>
-          <w:szCs w:val="24"/>
-          <w:lang w:val="en-US"/>
-        </w:rPr>
-      </w:pPr>
-      <w:r>
-        <w:rPr>
-          <w:rFonts w:ascii="Times New Roman" w:hAnsi="Times New Roman" w:cs="Times New Roman"/>
-          <w:b/>
-          <w:bCs/>
-          <w:sz w:val="24"/>
-          <w:szCs w:val="24"/>
-        </w:rPr>
-        <w:t>Контроль</w:t>
-      </w:r>
-      <w:r>
-        <w:rPr>
-          <w:rFonts w:ascii="Times New Roman" w:hAnsi="Times New Roman" w:cs="Times New Roman"/>
-          <w:b/>
-          <w:bCs/>
-          <w:sz w:val="24"/>
-          <w:szCs w:val="24"/>
-          <w:lang w:val="en-US"/>
-        </w:rPr>
-        <w:t xml:space="preserve"> </w:t>
-      </w:r>
-      <w:r>
-        <w:rPr>
-          <w:rFonts w:ascii="Times New Roman" w:hAnsi="Times New Roman" w:cs="Times New Roman"/>
-          <w:b/>
-          <w:bCs/>
-          <w:sz w:val="24"/>
-          <w:szCs w:val="24"/>
-        </w:rPr>
-        <w:t>произвел</w:t>
-      </w:r>
-      <w:r>
-        <w:rPr>
-          <w:rFonts w:ascii="Times New Roman" w:hAnsi="Times New Roman" w:cs="Times New Roman"/>
-          <w:b/>
-          <w:bCs/>
-          <w:sz w:val="24"/>
-          <w:szCs w:val="24"/>
-          <w:lang w:val="en-US"/>
-        </w:rPr>
-        <w:t>:</w:t>
-      </w:r>
-    </w:p>
-    <w:p>
-      <w:pPr>
-        <w:rPr>
-          <w:rFonts w:ascii="Times New Roman" w:hAnsi="Times New Roman" w:cs="Times New Roman"/>
-          <w:sz w:val="24"/>
-          <w:szCs w:val="24"/>
-          <w:lang w:val="en-US"/>
-        </w:rPr>
-      </w:pPr>
-      <w:r>
-        <w:rPr>
-          <w:rFonts w:ascii="Times New Roman" w:hAnsi="Times New Roman" w:cs="Times New Roman"/>
-          <w:sz w:val="24"/>
-          <w:szCs w:val="24"/>
-          <w:lang w:val="en-US"/>
-        </w:rPr>
-        <w:t>{#</w:t>
-      </w:r>
-      <w:proofErr w:type="spellStart"/>
-      <w:r>
-        <w:rPr>
-          <w:rFonts w:ascii="Times New Roman" w:hAnsi="Times New Roman" w:cs="Times New Roman"/>
-          <w:sz w:val="24"/>
-          <w:szCs w:val="24"/>
-          <w:lang w:val="en-US"/>
-        </w:rPr>
-        <w:t>ultrasonic_</w:t>
-      </w:r>
-      <w:r>
-        <w:rPr>
-          <w:rFonts w:ascii="Times New Roman" w:hAnsi="Times New Roman" w:cs="Times New Roman"/>
-          <w:sz w:val="24"/>
-          <w:szCs w:val="24"/>
-          <w:lang w:val="en-US"/>
-        </w:rPr>
-        <w:t>employe</w:t>
-      </w:r>
-      <w:r>
-        <w:rPr>
-          <w:rFonts w:ascii="Times New Roman" w:hAnsi="Times New Roman" w:cs="Times New Roman"/>
-          <w:sz w:val="24"/>
-          <w:szCs w:val="24"/>
-          <w:lang w:val="en-US"/>
-        </w:rPr>
-        <w:t>es</w:t>
-      </w:r>
-      <w:proofErr w:type="spellEnd"/>
-      <w:r>
-        <w:rPr>
-          <w:rFonts w:ascii="Times New Roman" w:hAnsi="Times New Roman" w:cs="Times New Roman"/>
-          <w:sz w:val="24"/>
-          <w:szCs w:val="24"/>
-          <w:lang w:val="en-US"/>
-        </w:rPr>
-        <w:t>}{</w:t>
-      </w:r>
-      <w:r>
-        <w:rPr>
-          <w:rFonts w:ascii="Times New Roman" w:hAnsi="Times New Roman" w:cs="Times New Roman"/>
-          <w:sz w:val="24"/>
-          <w:szCs w:val="24"/>
-          <w:lang w:val="en-US"/>
-        </w:rPr>
-        <w:t>post</w:t>
-      </w:r>
-      <w:r>
-        <w:rPr>
-          <w:rFonts w:ascii="Times New Roman" w:hAnsi="Times New Roman" w:cs="Times New Roman"/>
-          <w:sz w:val="24"/>
-          <w:szCs w:val="24"/>
-          <w:lang w:val="en-US"/>
-        </w:rPr>
-        <w:t>} __________________  {</w:t>
-      </w:r>
-      <w:proofErr w:type="spellStart"/>
-      <w:r>
-        <w:rPr>
-          <w:rFonts w:ascii="Times New Roman" w:hAnsi="Times New Roman" w:cs="Times New Roman"/>
-          <w:sz w:val="24"/>
-          <w:szCs w:val="24"/>
-          <w:lang w:val="en-US"/>
-        </w:rPr>
-        <w:t>fullname</w:t>
-      </w:r>
-      <w:proofErr w:type="spellEnd"/>
-      <w:r>
-        <w:rPr>
-          <w:rFonts w:ascii="Times New Roman" w:hAnsi="Times New Roman" w:cs="Times New Roman"/>
-          <w:sz w:val="24"/>
-          <w:szCs w:val="24"/>
-          <w:lang w:val="en-US"/>
-        </w:rPr>
-        <w:t>}</w:t>
-      </w:r>
-    </w:p>
-    <w:p>
-      <w:pPr>
-        <w:rPr>
-          <w:rFonts w:ascii="Times New Roman" w:hAnsi="Times New Roman" w:cs="Times New Roman"/>
-          <w:sz w:val="24"/>
-          <w:szCs w:val="24"/>
-          <w:lang w:val="en-US"/>
-        </w:rPr>
-      </w:pPr>
-      <w:r>
-        <w:rPr>
-          <w:rFonts w:ascii="Times New Roman" w:hAnsi="Times New Roman" w:cs="Times New Roman"/>
-          <w:sz w:val="24"/>
-          <w:szCs w:val="24"/>
-        </w:rPr>
-        <w:t>Квалификационное</w:t>
-      </w:r>
-      <w:r>
-        <w:rPr>
-          <w:rFonts w:ascii="Times New Roman" w:hAnsi="Times New Roman" w:cs="Times New Roman"/>
-          <w:sz w:val="24"/>
-          <w:szCs w:val="24"/>
-          <w:lang w:val="en-US"/>
-        </w:rPr>
-        <w:t xml:space="preserve"> </w:t>
-      </w:r>
-      <w:r>
-        <w:rPr>
-          <w:rFonts w:ascii="Times New Roman" w:hAnsi="Times New Roman" w:cs="Times New Roman"/>
-          <w:sz w:val="24"/>
-          <w:szCs w:val="24"/>
-        </w:rPr>
-        <w:t>удостоверение</w:t>
-      </w:r>
-      <w:r>
-        <w:rPr>
-          <w:rFonts w:ascii="Times New Roman" w:hAnsi="Times New Roman" w:cs="Times New Roman"/>
-          <w:sz w:val="24"/>
-          <w:szCs w:val="24"/>
-          <w:lang w:val="en-US"/>
-        </w:rPr>
-        <w:t xml:space="preserve"> № {</w:t>
-      </w:r>
-      <w:proofErr w:type="spellStart"/>
-      <w:r>
-        <w:rPr>
-          <w:rFonts w:ascii="Times New Roman" w:hAnsi="Times New Roman" w:cs="Times New Roman"/>
-          <w:sz w:val="24"/>
-          <w:szCs w:val="24"/>
-          <w:lang w:val="en-US"/>
-        </w:rPr>
-        <w:t>certificate</w:t>
-      </w:r>
-      <w:r>
-        <w:rPr>
-          <w:rFonts w:ascii="Times New Roman" w:hAnsi="Times New Roman" w:cs="Times New Roman"/>
-          <w:sz w:val="24"/>
-          <w:szCs w:val="24"/>
-          <w:lang w:val="en-US"/>
-        </w:rPr>
-        <w:t>_</w:t>
-      </w:r>
-      <w:r>
-        <w:rPr>
-          <w:rFonts w:ascii="Times New Roman" w:hAnsi="Times New Roman" w:cs="Times New Roman"/>
-          <w:sz w:val="24"/>
-          <w:szCs w:val="24"/>
-          <w:lang w:val="en-US"/>
-        </w:rPr>
-        <w:t>number</w:t>
-      </w:r>
-      <w:proofErr w:type="spellEnd"/>
-      <w:r>
-        <w:rPr>
-          <w:rFonts w:ascii="Times New Roman" w:hAnsi="Times New Roman" w:cs="Times New Roman"/>
-          <w:sz w:val="24"/>
-          <w:szCs w:val="24"/>
-          <w:lang w:val="en-US"/>
-        </w:rPr>
-        <w:t xml:space="preserve">} </w:t>
-      </w:r>
-      <w:r>
-        <w:rPr>
-          <w:rFonts w:ascii="Times New Roman" w:hAnsi="Times New Roman" w:cs="Times New Roman"/>
-          <w:sz w:val="24"/>
-          <w:szCs w:val="24"/>
-        </w:rPr>
-        <w:t>от</w:t>
-      </w:r>
-      <w:r>
-        <w:rPr>
-          <w:rFonts w:ascii="Times New Roman" w:hAnsi="Times New Roman" w:cs="Times New Roman"/>
-          <w:sz w:val="24"/>
-          <w:szCs w:val="24"/>
-          <w:lang w:val="en-US"/>
-        </w:rPr>
-        <w:t>{</w:t>
-      </w:r>
-      <w:proofErr w:type="spellStart"/>
-      <w:r>
-        <w:rPr>
-          <w:rFonts w:ascii="Times New Roman" w:hAnsi="Times New Roman" w:cs="Times New Roman"/>
-          <w:sz w:val="24"/>
-          <w:szCs w:val="24"/>
-          <w:lang w:val="en-US"/>
-        </w:rPr>
-        <w:t>certificate</w:t>
-      </w:r>
-      <w:r>
-        <w:rPr>
-          <w:rFonts w:ascii="Times New Roman" w:hAnsi="Times New Roman" w:cs="Times New Roman"/>
-          <w:sz w:val="24"/>
-          <w:szCs w:val="24"/>
-          <w:lang w:val="en-US"/>
-        </w:rPr>
-        <w:t>_</w:t>
-      </w:r>
-      <w:r>
-        <w:rPr>
-          <w:rFonts w:ascii="Times New Roman" w:hAnsi="Times New Roman" w:cs="Times New Roman"/>
-          <w:sz w:val="24"/>
-          <w:szCs w:val="24"/>
-          <w:lang w:val="en-US"/>
-        </w:rPr>
-        <w:t>date</w:t>
-      </w:r>
-      <w:proofErr w:type="spellEnd"/>
-      <w:r>
-        <w:rPr>
-          <w:rFonts w:ascii="Times New Roman" w:hAnsi="Times New Roman" w:cs="Times New Roman"/>
-          <w:sz w:val="24"/>
-          <w:szCs w:val="24"/>
-          <w:lang w:val="en-US"/>
-        </w:rPr>
-        <w:t>}</w:t>
-      </w:r>
-    </w:p>
-    <w:p>
-      <w:pPr>
-        <w:rPr>
-          <w:rFonts w:ascii="Times New Roman" w:hAnsi="Times New Roman" w:cs="Times New Roman"/>
-          <w:sz w:val="24"/>
-          <w:szCs w:val="24"/>
-          <w:lang w:val="en-US"/>
-        </w:rPr>
-      </w:pPr>
-      <w:r>
-        <w:rPr>
-          <w:rFonts w:ascii="Times New Roman" w:hAnsi="Times New Roman" w:cs="Times New Roman"/>
-          <w:sz w:val="24"/>
-          <w:szCs w:val="24"/>
-          <w:lang w:val="en-US"/>
-        </w:rPr>
-        <w:t>{/</w:t>
-      </w:r>
-      <w:proofErr w:type="spellStart"/>
-      <w:r>
-        <w:rPr>
-          <w:rFonts w:ascii="Times New Roman" w:hAnsi="Times New Roman" w:cs="Times New Roman"/>
-          <w:sz w:val="24"/>
-          <w:szCs w:val="24"/>
-          <w:lang w:val="en-US"/>
-        </w:rPr>
-        <w:t>ultrasonic</w:t>
-      </w:r>
-      <w:r>
-        <w:rPr>
-          <w:rFonts w:ascii="Times New Roman" w:hAnsi="Times New Roman" w:cs="Times New Roman"/>
-          <w:sz w:val="24"/>
-          <w:szCs w:val="24"/>
-          <w:lang w:val="en-US"/>
-        </w:rPr>
-        <w:t>_</w:t>
-      </w:r>
-      <w:r>
-        <w:rPr>
-          <w:rFonts w:ascii="Times New Roman" w:hAnsi="Times New Roman" w:cs="Times New Roman"/>
-          <w:sz w:val="24"/>
-          <w:szCs w:val="24"/>
-          <w:lang w:val="en-US"/>
-        </w:rPr>
-        <w:t>employees</w:t>
-      </w:r>
-      <w:proofErr w:type="spellEnd"/>
-      <w:r>
-        <w:rPr>
-          <w:rFonts w:ascii="Times New Roman" w:hAnsi="Times New Roman" w:cs="Times New Roman"/>
-          <w:sz w:val="24"/>
-          <w:szCs w:val="24"/>
-          <w:lang w:val="en-US"/>
-        </w:rPr>
-        <w:t>}</w:t>
-      </w:r>
     </w:p>
     <w:p>
       <w:pPr>
@@ -4901,7 +4549,6 @@
           <w:sz w:val="24"/>
           <w:szCs w:val="24"/>
         </w:rPr>
-        <w:lastRenderedPageBreak/>
         <w:t>П</w:t>
       </w:r>
       <w:r>
@@ -6704,7 +6351,6 @@
           <w:sz w:val="24"/>
           <w:szCs w:val="24"/>
           <w:u w:val="single"/>
-          <w:lang w:val="en-US"/>
         </w:rPr>
       </w:pPr>
       <w:r>
@@ -6713,7 +6359,6 @@
           <w:sz w:val="24"/>
           <w:szCs w:val="24"/>
           <w:u w:val="single"/>
-          <w:lang w:val="en-US"/>
         </w:rPr>
         <w:t>{#</w:t>
       </w:r>
@@ -6728,13 +6373,13 @@
         </w:rPr>
         <w:t>sl</w:t>
       </w:r>
+      <w:proofErr w:type="spellEnd"/>
       <w:r>
         <w:rPr>
           <w:rFonts w:ascii="Times New Roman" w:hAnsi="Times New Roman" w:cs="Times New Roman"/>
           <w:sz w:val="24"/>
           <w:szCs w:val="24"/>
           <w:u w:val="single"/>
-          <w:lang w:val="en-US"/>
         </w:rPr>
         <w:t>_</w:t>
       </w:r>
@@ -6748,6 +6393,26 @@
         </w:rPr>
         <w:t>summary</w:t>
       </w:r>
+      <w:r>
+        <w:rPr>
+          <w:rFonts w:ascii="Times New Roman" w:hAnsi="Times New Roman" w:cs="Times New Roman"/>
+          <w:sz w:val="24"/>
+          <w:szCs w:val="24"/>
+          <w:u w:val="single"/>
+        </w:rPr>
+        <w:t>}{</w:t>
+      </w:r>
+      <w:proofErr w:type="spellStart"/>
+      <w:r>
+        <w:rPr>
+          <w:rFonts w:ascii="Times New Roman" w:hAnsi="Times New Roman" w:cs="Times New Roman"/>
+          <w:sz w:val="24"/>
+          <w:szCs w:val="24"/>
+          <w:u w:val="single"/>
+          <w:lang w:val="en-US"/>
+        </w:rPr>
+        <w:t>successMsg</w:t>
+      </w:r>
       <w:proofErr w:type="spellEnd"/>
       <w:r>
         <w:rPr>
@@ -6755,20 +6420,298 @@
           <w:sz w:val="24"/>
           <w:szCs w:val="24"/>
           <w:u w:val="single"/>
-          <w:lang w:val="en-US"/>
+        </w:rPr>
+        <w:t>}{/}</w:t>
+      </w:r>
+    </w:p>
+    <w:p>
+      <w:pPr>
+        <w:rPr>
+          <w:rFonts w:ascii="Times New Roman" w:hAnsi="Times New Roman" w:cs="Times New Roman"/>
+          <w:b/>
+          <w:bCs/>
+          <w:sz w:val="24"/>
+          <w:szCs w:val="24"/>
+        </w:rPr>
+      </w:pPr>
+      <w:r>
+        <w:rPr>
+          <w:rFonts w:ascii="Times New Roman" w:hAnsi="Times New Roman" w:cs="Times New Roman"/>
+          <w:b/>
+          <w:bCs/>
+          <w:sz w:val="24"/>
+          <w:szCs w:val="24"/>
+        </w:rPr>
+        <w:t>{#</w:t>
+      </w:r>
+      <w:proofErr w:type="spellStart"/>
+      <w:r>
+        <w:rPr>
+          <w:rFonts w:ascii="Times New Roman" w:hAnsi="Times New Roman" w:cs="Times New Roman"/>
+          <w:b/>
+          <w:bCs/>
+          <w:sz w:val="24"/>
+          <w:szCs w:val="24"/>
+          <w:lang w:val="en-US"/>
+        </w:rPr>
+        <w:t>sl</w:t>
+      </w:r>
+      <w:proofErr w:type="spellEnd"/>
+      <w:r>
+        <w:rPr>
+          <w:rFonts w:ascii="Times New Roman" w:hAnsi="Times New Roman" w:cs="Times New Roman"/>
+          <w:b/>
+          <w:bCs/>
+          <w:sz w:val="24"/>
+          <w:szCs w:val="24"/>
+        </w:rPr>
+        <w:t>_</w:t>
+      </w:r>
+      <w:r>
+        <w:rPr>
+          <w:rFonts w:ascii="Times New Roman" w:hAnsi="Times New Roman" w:cs="Times New Roman"/>
+          <w:b/>
+          <w:bCs/>
+          <w:sz w:val="24"/>
+          <w:szCs w:val="24"/>
+          <w:lang w:val="en-US"/>
+        </w:rPr>
+        <w:t>summary</w:t>
+      </w:r>
+      <w:r>
+        <w:rPr>
+          <w:rFonts w:ascii="Times New Roman" w:hAnsi="Times New Roman" w:cs="Times New Roman"/>
+          <w:b/>
+          <w:bCs/>
+          <w:sz w:val="24"/>
+          <w:szCs w:val="24"/>
+        </w:rPr>
+        <w:t xml:space="preserve">} </w:t>
+      </w:r>
+    </w:p>
+    <w:p>
+      <w:pPr>
+        <w:rPr>
+          <w:rFonts w:ascii="Times New Roman" w:hAnsi="Times New Roman" w:cs="Times New Roman"/>
+          <w:b/>
+          <w:bCs/>
+          <w:sz w:val="24"/>
+          <w:szCs w:val="24"/>
+        </w:rPr>
+      </w:pPr>
+      <w:r>
+        <w:rPr>
+          <w:rFonts w:ascii="Times New Roman" w:hAnsi="Times New Roman" w:cs="Times New Roman"/>
+          <w:b/>
+          <w:bCs/>
+          <w:sz w:val="24"/>
+          <w:szCs w:val="24"/>
+        </w:rPr>
+        <w:t>{</w:t>
+      </w:r>
+      <w:proofErr w:type="spellStart"/>
+      <w:r>
+        <w:rPr>
+          <w:rFonts w:ascii="Times New Roman" w:hAnsi="Times New Roman" w:cs="Times New Roman"/>
+          <w:b/>
+          <w:bCs/>
+          <w:sz w:val="24"/>
+          <w:szCs w:val="24"/>
+          <w:lang w:val="en-US"/>
+        </w:rPr>
+        <w:t>failure</w:t>
+      </w:r>
+      <w:r>
+        <w:rPr>
+          <w:rFonts w:ascii="Times New Roman" w:hAnsi="Times New Roman" w:cs="Times New Roman"/>
+          <w:b/>
+          <w:bCs/>
+          <w:sz w:val="24"/>
+          <w:szCs w:val="24"/>
+          <w:lang w:val="en-US"/>
+        </w:rPr>
+        <w:t>Msg</w:t>
+      </w:r>
+      <w:proofErr w:type="spellEnd"/>
+      <w:r>
+        <w:rPr>
+          <w:rFonts w:ascii="Times New Roman" w:hAnsi="Times New Roman" w:cs="Times New Roman"/>
+          <w:b/>
+          <w:bCs/>
+          <w:sz w:val="24"/>
+          <w:szCs w:val="24"/>
+        </w:rPr>
+        <w:t>}</w:t>
+      </w:r>
+    </w:p>
+    <w:p>
+      <w:pPr>
+        <w:rPr>
+          <w:rFonts w:ascii="Times New Roman" w:hAnsi="Times New Roman" w:cs="Times New Roman"/>
+          <w:b/>
+          <w:bCs/>
+          <w:sz w:val="24"/>
+          <w:szCs w:val="24"/>
+        </w:rPr>
+      </w:pPr>
+      <w:r>
+        <w:rPr>
+          <w:rFonts w:ascii="Times New Roman" w:hAnsi="Times New Roman" w:cs="Times New Roman"/>
+          <w:b/>
+          <w:bCs/>
+          <w:sz w:val="24"/>
+          <w:szCs w:val="24"/>
+        </w:rPr>
+        <w:t>{/}</w:t>
+      </w:r>
+    </w:p>
+    <w:p>
+      <w:pPr>
+        <w:rPr>
+          <w:rFonts w:ascii="Times New Roman" w:hAnsi="Times New Roman" w:cs="Times New Roman"/>
+          <w:b/>
+          <w:bCs/>
+          <w:sz w:val="24"/>
+          <w:szCs w:val="24"/>
+        </w:rPr>
+      </w:pPr>
+    </w:p>
+    <w:p>
+      <w:pPr>
+        <w:rPr>
+          <w:rFonts w:ascii="Times New Roman" w:hAnsi="Times New Roman" w:cs="Times New Roman"/>
+          <w:b/>
+          <w:bCs/>
+          <w:sz w:val="24"/>
+          <w:szCs w:val="24"/>
+        </w:rPr>
+      </w:pPr>
+      <w:r>
+        <w:rPr>
+          <w:rFonts w:ascii="Times New Roman" w:hAnsi="Times New Roman" w:cs="Times New Roman"/>
+          <w:b/>
+          <w:bCs/>
+          <w:sz w:val="24"/>
+          <w:szCs w:val="24"/>
+        </w:rPr>
+        <w:t>Контроль</w:t>
+      </w:r>
+      <w:r>
+        <w:rPr>
+          <w:rFonts w:ascii="Times New Roman" w:hAnsi="Times New Roman" w:cs="Times New Roman"/>
+          <w:b/>
+          <w:bCs/>
+          <w:sz w:val="24"/>
+          <w:szCs w:val="24"/>
+        </w:rPr>
+        <w:t xml:space="preserve"> </w:t>
+      </w:r>
+      <w:r>
+        <w:rPr>
+          <w:rFonts w:ascii="Times New Roman" w:hAnsi="Times New Roman" w:cs="Times New Roman"/>
+          <w:b/>
+          <w:bCs/>
+          <w:sz w:val="24"/>
+          <w:szCs w:val="24"/>
+        </w:rPr>
+        <w:t>произвел</w:t>
+      </w:r>
+      <w:r>
+        <w:rPr>
+          <w:rFonts w:ascii="Times New Roman" w:hAnsi="Times New Roman" w:cs="Times New Roman"/>
+          <w:b/>
+          <w:bCs/>
+          <w:sz w:val="24"/>
+          <w:szCs w:val="24"/>
+        </w:rPr>
+        <w:t>:</w:t>
+      </w:r>
+    </w:p>
+    <w:p>
+      <w:pPr>
+        <w:rPr>
+          <w:rFonts w:ascii="Times New Roman" w:hAnsi="Times New Roman" w:cs="Times New Roman"/>
+          <w:sz w:val="24"/>
+          <w:szCs w:val="24"/>
+        </w:rPr>
+      </w:pPr>
+      <w:r>
+        <w:rPr>
+          <w:rFonts w:ascii="Times New Roman" w:hAnsi="Times New Roman" w:cs="Times New Roman"/>
+          <w:sz w:val="24"/>
+          <w:szCs w:val="24"/>
+        </w:rPr>
+        <w:t>{#</w:t>
+      </w:r>
+      <w:r>
+        <w:rPr>
+          <w:rFonts w:ascii="Times New Roman" w:hAnsi="Times New Roman" w:cs="Times New Roman"/>
+          <w:sz w:val="24"/>
+          <w:szCs w:val="24"/>
+          <w:lang w:val="en-US"/>
+        </w:rPr>
+        <w:t>solid</w:t>
+      </w:r>
+      <w:r>
+        <w:rPr>
+          <w:rFonts w:ascii="Times New Roman" w:hAnsi="Times New Roman" w:cs="Times New Roman"/>
+          <w:sz w:val="24"/>
+          <w:szCs w:val="24"/>
+        </w:rPr>
+        <w:t>_</w:t>
+      </w:r>
+      <w:r>
+        <w:rPr>
+          <w:rFonts w:ascii="Times New Roman" w:hAnsi="Times New Roman" w:cs="Times New Roman"/>
+          <w:sz w:val="24"/>
+          <w:szCs w:val="24"/>
+          <w:lang w:val="en-US"/>
+        </w:rPr>
+        <w:t>employe</w:t>
+      </w:r>
+      <w:r>
+        <w:rPr>
+          <w:rFonts w:ascii="Times New Roman" w:hAnsi="Times New Roman" w:cs="Times New Roman"/>
+          <w:sz w:val="24"/>
+          <w:szCs w:val="24"/>
+          <w:lang w:val="en-US"/>
+        </w:rPr>
+        <w:t>es</w:t>
+      </w:r>
+      <w:r>
+        <w:rPr>
+          <w:rFonts w:ascii="Times New Roman" w:hAnsi="Times New Roman" w:cs="Times New Roman"/>
+          <w:sz w:val="24"/>
+          <w:szCs w:val="24"/>
         </w:rPr>
         <w:t>}{</w:t>
       </w:r>
+      <w:r>
+        <w:rPr>
+          <w:rFonts w:ascii="Times New Roman" w:hAnsi="Times New Roman" w:cs="Times New Roman"/>
+          <w:sz w:val="24"/>
+          <w:szCs w:val="24"/>
+          <w:lang w:val="en-US"/>
+        </w:rPr>
+        <w:t>post</w:t>
+      </w:r>
+      <w:r>
+        <w:rPr>
+          <w:rFonts w:ascii="Times New Roman" w:hAnsi="Times New Roman" w:cs="Times New Roman"/>
+          <w:sz w:val="24"/>
+          <w:szCs w:val="24"/>
+        </w:rPr>
+        <w:t>} __________________  {</w:t>
+      </w:r>
       <w:proofErr w:type="spellStart"/>
       <w:r>
         <w:rPr>
           <w:rFonts w:ascii="Times New Roman" w:hAnsi="Times New Roman" w:cs="Times New Roman"/>
           <w:sz w:val="24"/>
           <w:szCs w:val="24"/>
-          <w:u w:val="single"/>
-          <w:lang w:val="en-US"/>
-        </w:rPr>
-        <w:t>successMsg</w:t>
+          <w:lang w:val="en-US"/>
+        </w:rPr>
+        <w:t>fullname</w:t>
       </w:r>
       <w:proofErr w:type="spellEnd"/>
       <w:r>
@@ -6776,574 +6719,132 @@
           <w:rFonts w:ascii="Times New Roman" w:hAnsi="Times New Roman" w:cs="Times New Roman"/>
           <w:sz w:val="24"/>
           <w:szCs w:val="24"/>
-          <w:u w:val="single"/>
-          <w:lang w:val="en-US"/>
-        </w:rPr>
-        <w:t>}{/}</w:t>
-      </w:r>
-    </w:p>
-    <w:p>
-      <w:pPr>
-        <w:rPr>
-          <w:rFonts w:ascii="Times New Roman" w:hAnsi="Times New Roman" w:cs="Times New Roman"/>
-          <w:b/>
-          <w:bCs/>
-          <w:sz w:val="24"/>
-          <w:szCs w:val="24"/>
-          <w:lang w:val="en-US"/>
-        </w:rPr>
-      </w:pPr>
-      <w:r>
-        <w:rPr>
-          <w:rFonts w:ascii="Times New Roman" w:hAnsi="Times New Roman" w:cs="Times New Roman"/>
-          <w:b/>
-          <w:bCs/>
-          <w:sz w:val="24"/>
-          <w:szCs w:val="24"/>
-          <w:lang w:val="en-US"/>
-        </w:rPr>
-        <w:t>{#</w:t>
+        </w:rPr>
+        <w:t>}</w:t>
+      </w:r>
+    </w:p>
+    <w:p>
+      <w:pPr>
+        <w:rPr>
+          <w:rFonts w:ascii="Times New Roman" w:hAnsi="Times New Roman" w:cs="Times New Roman"/>
+          <w:sz w:val="24"/>
+          <w:szCs w:val="24"/>
+        </w:rPr>
+      </w:pPr>
+      <w:r>
+        <w:rPr>
+          <w:rFonts w:ascii="Times New Roman" w:hAnsi="Times New Roman" w:cs="Times New Roman"/>
+          <w:sz w:val="24"/>
+          <w:szCs w:val="24"/>
+        </w:rPr>
+        <w:t>Квалификационное</w:t>
+      </w:r>
+      <w:r>
+        <w:rPr>
+          <w:rFonts w:ascii="Times New Roman" w:hAnsi="Times New Roman" w:cs="Times New Roman"/>
+          <w:sz w:val="24"/>
+          <w:szCs w:val="24"/>
+        </w:rPr>
+        <w:t xml:space="preserve"> </w:t>
+      </w:r>
+      <w:r>
+        <w:rPr>
+          <w:rFonts w:ascii="Times New Roman" w:hAnsi="Times New Roman" w:cs="Times New Roman"/>
+          <w:sz w:val="24"/>
+          <w:szCs w:val="24"/>
+        </w:rPr>
+        <w:t>удостоверение</w:t>
+      </w:r>
+      <w:r>
+        <w:rPr>
+          <w:rFonts w:ascii="Times New Roman" w:hAnsi="Times New Roman" w:cs="Times New Roman"/>
+          <w:sz w:val="24"/>
+          <w:szCs w:val="24"/>
+        </w:rPr>
+        <w:t xml:space="preserve"> № {</w:t>
+      </w:r>
+      <w:r>
+        <w:rPr>
+          <w:rFonts w:ascii="Times New Roman" w:hAnsi="Times New Roman" w:cs="Times New Roman"/>
+          <w:sz w:val="24"/>
+          <w:szCs w:val="24"/>
+          <w:lang w:val="en-US"/>
+        </w:rPr>
+        <w:t>certificate</w:t>
+      </w:r>
+      <w:r>
+        <w:rPr>
+          <w:rFonts w:ascii="Times New Roman" w:hAnsi="Times New Roman" w:cs="Times New Roman"/>
+          <w:sz w:val="24"/>
+          <w:szCs w:val="24"/>
+        </w:rPr>
+        <w:t>_</w:t>
+      </w:r>
+      <w:r>
+        <w:rPr>
+          <w:rFonts w:ascii="Times New Roman" w:hAnsi="Times New Roman" w:cs="Times New Roman"/>
+          <w:sz w:val="24"/>
+          <w:szCs w:val="24"/>
+          <w:lang w:val="en-US"/>
+        </w:rPr>
+        <w:t>number</w:t>
+      </w:r>
+      <w:r>
+        <w:rPr>
+          <w:rFonts w:ascii="Times New Roman" w:hAnsi="Times New Roman" w:cs="Times New Roman"/>
+          <w:sz w:val="24"/>
+          <w:szCs w:val="24"/>
+        </w:rPr>
+        <w:t>}</w:t>
+      </w:r>
+    </w:p>
+    <w:p>
+      <w:pPr>
+        <w:rPr>
+          <w:rFonts w:ascii="Times New Roman" w:hAnsi="Times New Roman" w:cs="Times New Roman"/>
+          <w:sz w:val="24"/>
+          <w:szCs w:val="24"/>
+          <w:lang w:val="en-US"/>
+        </w:rPr>
+      </w:pPr>
+      <w:r>
+        <w:rPr>
+          <w:rFonts w:ascii="Times New Roman" w:hAnsi="Times New Roman" w:cs="Times New Roman"/>
+          <w:sz w:val="24"/>
+          <w:szCs w:val="24"/>
+          <w:lang w:val="en-US"/>
+        </w:rPr>
+        <w:t>{/</w:t>
       </w:r>
       <w:proofErr w:type="spellStart"/>
       <w:r>
         <w:rPr>
           <w:rFonts w:ascii="Times New Roman" w:hAnsi="Times New Roman" w:cs="Times New Roman"/>
-          <w:b/>
-          <w:bCs/>
-          <w:sz w:val="24"/>
-          <w:szCs w:val="24"/>
-          <w:lang w:val="en-US"/>
-        </w:rPr>
-        <w:t>sl</w:t>
-      </w:r>
-      <w:r>
-        <w:rPr>
-          <w:rFonts w:ascii="Times New Roman" w:hAnsi="Times New Roman" w:cs="Times New Roman"/>
-          <w:b/>
-          <w:bCs/>
-          <w:sz w:val="24"/>
-          <w:szCs w:val="24"/>
-          <w:lang w:val="en-US"/>
-        </w:rPr>
-        <w:t>_</w:t>
-      </w:r>
-      <w:r>
-        <w:rPr>
-          <w:rFonts w:ascii="Times New Roman" w:hAnsi="Times New Roman" w:cs="Times New Roman"/>
-          <w:b/>
-          <w:bCs/>
-          <w:sz w:val="24"/>
-          <w:szCs w:val="24"/>
-          <w:lang w:val="en-US"/>
-        </w:rPr>
-        <w:t>summary</w:t>
+          <w:sz w:val="24"/>
+          <w:szCs w:val="24"/>
+          <w:lang w:val="en-US"/>
+        </w:rPr>
+        <w:t>solid_</w:t>
+      </w:r>
+      <w:r>
+        <w:rPr>
+          <w:rFonts w:ascii="Times New Roman" w:hAnsi="Times New Roman" w:cs="Times New Roman"/>
+          <w:sz w:val="24"/>
+          <w:szCs w:val="24"/>
+          <w:lang w:val="en-US"/>
+        </w:rPr>
+        <w:t>employees</w:t>
       </w:r>
       <w:proofErr w:type="spellEnd"/>
       <w:r>
         <w:rPr>
           <w:rFonts w:ascii="Times New Roman" w:hAnsi="Times New Roman" w:cs="Times New Roman"/>
-          <w:b/>
-          <w:bCs/>
-          <w:sz w:val="24"/>
-          <w:szCs w:val="24"/>
-          <w:lang w:val="en-US"/>
-        </w:rPr>
-        <w:t>} {</w:t>
-      </w:r>
-      <w:proofErr w:type="spellStart"/>
-      <w:r>
-        <w:rPr>
-          <w:rFonts w:ascii="Times New Roman" w:hAnsi="Times New Roman" w:cs="Times New Roman"/>
-          <w:b/>
-          <w:bCs/>
-          <w:sz w:val="24"/>
-          <w:szCs w:val="24"/>
-          <w:lang w:val="en-US"/>
-        </w:rPr>
-        <w:t>failure</w:t>
-      </w:r>
-      <w:r>
-        <w:rPr>
-          <w:rFonts w:ascii="Times New Roman" w:hAnsi="Times New Roman" w:cs="Times New Roman"/>
-          <w:b/>
-          <w:bCs/>
-          <w:sz w:val="24"/>
-          <w:szCs w:val="24"/>
-          <w:lang w:val="en-US"/>
-        </w:rPr>
-        <w:t>Msg</w:t>
-      </w:r>
-      <w:r>
-        <w:rPr>
-          <w:rFonts w:ascii="Times New Roman" w:hAnsi="Times New Roman" w:cs="Times New Roman"/>
-          <w:b/>
-          <w:bCs/>
-          <w:sz w:val="24"/>
-          <w:szCs w:val="24"/>
-          <w:lang w:val="en-US"/>
-        </w:rPr>
-        <w:t>.length</w:t>
-      </w:r>
-      <w:proofErr w:type="spellEnd"/>
-      <w:r>
-        <w:rPr>
-          <w:rFonts w:ascii="Times New Roman" w:hAnsi="Times New Roman" w:cs="Times New Roman"/>
-          <w:b/>
-          <w:bCs/>
-          <w:sz w:val="24"/>
-          <w:szCs w:val="24"/>
-          <w:lang w:val="en-US"/>
-        </w:rPr>
-        <w:t xml:space="preserve"> &gt; 0</w:t>
-      </w:r>
-      <w:r>
-        <w:rPr>
-          <w:rFonts w:ascii="Times New Roman" w:hAnsi="Times New Roman" w:cs="Times New Roman"/>
-          <w:b/>
-          <w:bCs/>
           <w:sz w:val="24"/>
           <w:szCs w:val="24"/>
           <w:lang w:val="en-US"/>
         </w:rPr>
         <w:t>}</w:t>
       </w:r>
-      <w:r>
-        <w:rPr>
-          <w:rFonts w:ascii="Times New Roman" w:hAnsi="Times New Roman" w:cs="Times New Roman"/>
-          <w:b/>
-          <w:bCs/>
-          <w:sz w:val="24"/>
-          <w:szCs w:val="24"/>
-        </w:rPr>
-        <w:t>Замечания</w:t>
-      </w:r>
-    </w:p>
-    <w:p>
-      <w:pPr>
-        <w:rPr>
-          <w:rFonts w:ascii="Times New Roman" w:hAnsi="Times New Roman" w:cs="Times New Roman"/>
-          <w:b/>
-          <w:bCs/>
-          <w:sz w:val="24"/>
-          <w:szCs w:val="24"/>
-          <w:lang w:val="en-US"/>
-        </w:rPr>
-      </w:pPr>
-      <w:r>
-        <w:rPr>
-          <w:rFonts w:ascii="Times New Roman" w:hAnsi="Times New Roman" w:cs="Times New Roman"/>
-          <w:b/>
-          <w:bCs/>
-          <w:sz w:val="24"/>
-          <w:szCs w:val="24"/>
-          <w:lang w:val="en-US"/>
-        </w:rPr>
-        <w:t>{</w:t>
-      </w:r>
-      <w:proofErr w:type="spellStart"/>
-      <w:r>
-        <w:rPr>
-          <w:rFonts w:ascii="Times New Roman" w:hAnsi="Times New Roman" w:cs="Times New Roman"/>
-          <w:b/>
-          <w:bCs/>
-          <w:sz w:val="24"/>
-          <w:szCs w:val="24"/>
-          <w:lang w:val="en-US"/>
-        </w:rPr>
-        <w:t>failure</w:t>
-      </w:r>
-      <w:r>
-        <w:rPr>
-          <w:rFonts w:ascii="Times New Roman" w:hAnsi="Times New Roman" w:cs="Times New Roman"/>
-          <w:b/>
-          <w:bCs/>
-          <w:sz w:val="24"/>
-          <w:szCs w:val="24"/>
-          <w:lang w:val="en-US"/>
-        </w:rPr>
-        <w:t>Msg</w:t>
-      </w:r>
-      <w:proofErr w:type="spellEnd"/>
-      <w:r>
-        <w:rPr>
-          <w:rFonts w:ascii="Times New Roman" w:hAnsi="Times New Roman" w:cs="Times New Roman"/>
-          <w:b/>
-          <w:bCs/>
-          <w:sz w:val="24"/>
-          <w:szCs w:val="24"/>
-          <w:lang w:val="en-US"/>
-        </w:rPr>
-        <w:t>}</w:t>
-      </w:r>
-    </w:p>
-    <w:p>
-      <w:pPr>
-        <w:rPr>
-          <w:rFonts w:ascii="Times New Roman" w:hAnsi="Times New Roman" w:cs="Times New Roman"/>
-          <w:b/>
-          <w:bCs/>
-          <w:sz w:val="24"/>
-          <w:szCs w:val="24"/>
-          <w:lang w:val="en-US"/>
-        </w:rPr>
-      </w:pPr>
-      <w:r>
-        <w:rPr>
-          <w:rFonts w:ascii="Times New Roman" w:hAnsi="Times New Roman" w:cs="Times New Roman"/>
-          <w:b/>
-          <w:bCs/>
-          <w:sz w:val="24"/>
-          <w:szCs w:val="24"/>
-          <w:lang w:val="en-US"/>
-        </w:rPr>
-        <w:t>{/}</w:t>
-      </w:r>
-    </w:p>
-    <w:p>
-      <w:pPr>
-        <w:rPr>
-          <w:rFonts w:ascii="Times New Roman" w:hAnsi="Times New Roman" w:cs="Times New Roman"/>
-          <w:b/>
-          <w:bCs/>
-          <w:sz w:val="24"/>
-          <w:szCs w:val="24"/>
-          <w:lang w:val="en-US"/>
-        </w:rPr>
-      </w:pPr>
-    </w:p>
-    <w:p>
-      <w:pPr>
-        <w:rPr>
-          <w:rFonts w:ascii="Times New Roman" w:hAnsi="Times New Roman" w:cs="Times New Roman"/>
-          <w:b/>
-          <w:bCs/>
-          <w:sz w:val="24"/>
-          <w:szCs w:val="24"/>
-          <w:lang w:val="en-US"/>
-        </w:rPr>
-      </w:pPr>
-      <w:r>
-        <w:rPr>
-          <w:rFonts w:ascii="Times New Roman" w:hAnsi="Times New Roman" w:cs="Times New Roman"/>
-          <w:b/>
-          <w:bCs/>
-          <w:sz w:val="24"/>
-          <w:szCs w:val="24"/>
-        </w:rPr>
-        <w:t>Контроль</w:t>
-      </w:r>
-      <w:r>
-        <w:rPr>
-          <w:rFonts w:ascii="Times New Roman" w:hAnsi="Times New Roman" w:cs="Times New Roman"/>
-          <w:b/>
-          <w:bCs/>
-          <w:sz w:val="24"/>
-          <w:szCs w:val="24"/>
-          <w:lang w:val="en-US"/>
-        </w:rPr>
-        <w:t xml:space="preserve"> </w:t>
-      </w:r>
-      <w:r>
-        <w:rPr>
-          <w:rFonts w:ascii="Times New Roman" w:hAnsi="Times New Roman" w:cs="Times New Roman"/>
-          <w:b/>
-          <w:bCs/>
-          <w:sz w:val="24"/>
-          <w:szCs w:val="24"/>
-        </w:rPr>
-        <w:t>произвел</w:t>
-      </w:r>
-      <w:r>
-        <w:rPr>
-          <w:rFonts w:ascii="Times New Roman" w:hAnsi="Times New Roman" w:cs="Times New Roman"/>
-          <w:b/>
-          <w:bCs/>
-          <w:sz w:val="24"/>
-          <w:szCs w:val="24"/>
-          <w:lang w:val="en-US"/>
-        </w:rPr>
-        <w:t>:</w:t>
-      </w:r>
-    </w:p>
-    <w:p>
-      <w:pPr>
-        <w:rPr>
-          <w:rFonts w:ascii="Times New Roman" w:hAnsi="Times New Roman" w:cs="Times New Roman"/>
-          <w:sz w:val="24"/>
-          <w:szCs w:val="24"/>
-          <w:lang w:val="en-US"/>
-        </w:rPr>
-      </w:pPr>
-      <w:r>
-        <w:rPr>
-          <w:rFonts w:ascii="Times New Roman" w:hAnsi="Times New Roman" w:cs="Times New Roman"/>
-          <w:sz w:val="24"/>
-          <w:szCs w:val="24"/>
-          <w:lang w:val="en-US"/>
-        </w:rPr>
-        <w:t>{#</w:t>
-      </w:r>
-      <w:proofErr w:type="spellStart"/>
-      <w:r>
-        <w:rPr>
-          <w:rFonts w:ascii="Times New Roman" w:hAnsi="Times New Roman" w:cs="Times New Roman"/>
-          <w:sz w:val="24"/>
-          <w:szCs w:val="24"/>
-          <w:lang w:val="en-US"/>
-        </w:rPr>
-        <w:t>solid_</w:t>
-      </w:r>
-      <w:r>
-        <w:rPr>
-          <w:rFonts w:ascii="Times New Roman" w:hAnsi="Times New Roman" w:cs="Times New Roman"/>
-          <w:sz w:val="24"/>
-          <w:szCs w:val="24"/>
-          <w:lang w:val="en-US"/>
-        </w:rPr>
-        <w:t>employe</w:t>
-      </w:r>
-      <w:r>
-        <w:rPr>
-          <w:rFonts w:ascii="Times New Roman" w:hAnsi="Times New Roman" w:cs="Times New Roman"/>
-          <w:sz w:val="24"/>
-          <w:szCs w:val="24"/>
-          <w:lang w:val="en-US"/>
-        </w:rPr>
-        <w:t>es</w:t>
-      </w:r>
-      <w:proofErr w:type="spellEnd"/>
-      <w:r>
-        <w:rPr>
-          <w:rFonts w:ascii="Times New Roman" w:hAnsi="Times New Roman" w:cs="Times New Roman"/>
-          <w:sz w:val="24"/>
-          <w:szCs w:val="24"/>
-          <w:lang w:val="en-US"/>
-        </w:rPr>
-        <w:t>}{</w:t>
-      </w:r>
-      <w:r>
-        <w:rPr>
-          <w:rFonts w:ascii="Times New Roman" w:hAnsi="Times New Roman" w:cs="Times New Roman"/>
-          <w:sz w:val="24"/>
-          <w:szCs w:val="24"/>
-          <w:lang w:val="en-US"/>
-        </w:rPr>
-        <w:t>post</w:t>
-      </w:r>
-      <w:r>
-        <w:rPr>
-          <w:rFonts w:ascii="Times New Roman" w:hAnsi="Times New Roman" w:cs="Times New Roman"/>
-          <w:sz w:val="24"/>
-          <w:szCs w:val="24"/>
-          <w:lang w:val="en-US"/>
-        </w:rPr>
-        <w:t>} __________________  {</w:t>
-      </w:r>
-      <w:proofErr w:type="spellStart"/>
-      <w:r>
-        <w:rPr>
-          <w:rFonts w:ascii="Times New Roman" w:hAnsi="Times New Roman" w:cs="Times New Roman"/>
-          <w:sz w:val="24"/>
-          <w:szCs w:val="24"/>
-          <w:lang w:val="en-US"/>
-        </w:rPr>
-        <w:t>fullname</w:t>
-      </w:r>
-      <w:proofErr w:type="spellEnd"/>
-      <w:r>
-        <w:rPr>
-          <w:rFonts w:ascii="Times New Roman" w:hAnsi="Times New Roman" w:cs="Times New Roman"/>
-          <w:sz w:val="24"/>
-          <w:szCs w:val="24"/>
-          <w:lang w:val="en-US"/>
-        </w:rPr>
-        <w:t>}</w:t>
-      </w:r>
-    </w:p>
-    <w:p>
-      <w:pPr>
-        <w:rPr>
-          <w:rFonts w:ascii="Times New Roman" w:hAnsi="Times New Roman" w:cs="Times New Roman"/>
-          <w:sz w:val="24"/>
-          <w:szCs w:val="24"/>
-          <w:lang w:val="en-US"/>
-        </w:rPr>
-      </w:pPr>
-      <w:r>
-        <w:rPr>
-          <w:rFonts w:ascii="Times New Roman" w:hAnsi="Times New Roman" w:cs="Times New Roman"/>
-          <w:sz w:val="24"/>
-          <w:szCs w:val="24"/>
-        </w:rPr>
-        <w:t>Квалификационное</w:t>
-      </w:r>
-      <w:r>
-        <w:rPr>
-          <w:rFonts w:ascii="Times New Roman" w:hAnsi="Times New Roman" w:cs="Times New Roman"/>
-          <w:sz w:val="24"/>
-          <w:szCs w:val="24"/>
-          <w:lang w:val="en-US"/>
-        </w:rPr>
-        <w:t xml:space="preserve"> </w:t>
-      </w:r>
-      <w:r>
-        <w:rPr>
-          <w:rFonts w:ascii="Times New Roman" w:hAnsi="Times New Roman" w:cs="Times New Roman"/>
-          <w:sz w:val="24"/>
-          <w:szCs w:val="24"/>
-        </w:rPr>
-        <w:t>удостоверение</w:t>
-      </w:r>
-      <w:r>
-        <w:rPr>
-          <w:rFonts w:ascii="Times New Roman" w:hAnsi="Times New Roman" w:cs="Times New Roman"/>
-          <w:sz w:val="24"/>
-          <w:szCs w:val="24"/>
-          <w:lang w:val="en-US"/>
-        </w:rPr>
-        <w:t xml:space="preserve"> № {</w:t>
-      </w:r>
-      <w:proofErr w:type="spellStart"/>
-      <w:r>
-        <w:rPr>
-          <w:rFonts w:ascii="Times New Roman" w:hAnsi="Times New Roman" w:cs="Times New Roman"/>
-          <w:sz w:val="24"/>
-          <w:szCs w:val="24"/>
-          <w:lang w:val="en-US"/>
-        </w:rPr>
-        <w:t>certificate</w:t>
-      </w:r>
-      <w:r>
-        <w:rPr>
-          <w:rFonts w:ascii="Times New Roman" w:hAnsi="Times New Roman" w:cs="Times New Roman"/>
-          <w:sz w:val="24"/>
-          <w:szCs w:val="24"/>
-          <w:lang w:val="en-US"/>
-        </w:rPr>
-        <w:t>_</w:t>
-      </w:r>
-      <w:r>
-        <w:rPr>
-          <w:rFonts w:ascii="Times New Roman" w:hAnsi="Times New Roman" w:cs="Times New Roman"/>
-          <w:sz w:val="24"/>
-          <w:szCs w:val="24"/>
-          <w:lang w:val="en-US"/>
-        </w:rPr>
-        <w:t>number</w:t>
-      </w:r>
-      <w:proofErr w:type="spellEnd"/>
-      <w:r>
-        <w:rPr>
-          <w:rFonts w:ascii="Times New Roman" w:hAnsi="Times New Roman" w:cs="Times New Roman"/>
-          <w:sz w:val="24"/>
-          <w:szCs w:val="24"/>
-          <w:lang w:val="en-US"/>
-        </w:rPr>
-        <w:t xml:space="preserve">} </w:t>
-      </w:r>
-      <w:r>
-        <w:rPr>
-          <w:rFonts w:ascii="Times New Roman" w:hAnsi="Times New Roman" w:cs="Times New Roman"/>
-          <w:sz w:val="24"/>
-          <w:szCs w:val="24"/>
-        </w:rPr>
-        <w:t>от</w:t>
-      </w:r>
-      <w:r>
-        <w:rPr>
-          <w:rFonts w:ascii="Times New Roman" w:hAnsi="Times New Roman" w:cs="Times New Roman"/>
-          <w:sz w:val="24"/>
-          <w:szCs w:val="24"/>
-          <w:lang w:val="en-US"/>
-        </w:rPr>
-        <w:t>{</w:t>
-      </w:r>
-      <w:proofErr w:type="spellStart"/>
-      <w:r>
-        <w:rPr>
-          <w:rFonts w:ascii="Times New Roman" w:hAnsi="Times New Roman" w:cs="Times New Roman"/>
-          <w:sz w:val="24"/>
-          <w:szCs w:val="24"/>
-          <w:lang w:val="en-US"/>
-        </w:rPr>
-        <w:t>certificate</w:t>
-      </w:r>
-      <w:r>
-        <w:rPr>
-          <w:rFonts w:ascii="Times New Roman" w:hAnsi="Times New Roman" w:cs="Times New Roman"/>
-          <w:sz w:val="24"/>
-          <w:szCs w:val="24"/>
-          <w:lang w:val="en-US"/>
-        </w:rPr>
-        <w:t>_</w:t>
-      </w:r>
-      <w:r>
-        <w:rPr>
-          <w:rFonts w:ascii="Times New Roman" w:hAnsi="Times New Roman" w:cs="Times New Roman"/>
-          <w:sz w:val="24"/>
-          <w:szCs w:val="24"/>
-          <w:lang w:val="en-US"/>
-        </w:rPr>
-        <w:t>date</w:t>
-      </w:r>
-      <w:proofErr w:type="spellEnd"/>
-      <w:r>
-        <w:rPr>
-          <w:rFonts w:ascii="Times New Roman" w:hAnsi="Times New Roman" w:cs="Times New Roman"/>
-          <w:sz w:val="24"/>
-          <w:szCs w:val="24"/>
-          <w:lang w:val="en-US"/>
-        </w:rPr>
-        <w:t>}</w:t>
-      </w:r>
-    </w:p>
-    <w:p>
-      <w:pPr>
-        <w:rPr>
-          <w:rFonts w:ascii="Times New Roman" w:hAnsi="Times New Roman" w:cs="Times New Roman"/>
-          <w:sz w:val="24"/>
-          <w:szCs w:val="24"/>
-          <w:lang w:val="en-US"/>
-        </w:rPr>
-      </w:pPr>
-      <w:r>
-        <w:rPr>
-          <w:rFonts w:ascii="Times New Roman" w:hAnsi="Times New Roman" w:cs="Times New Roman"/>
-          <w:sz w:val="24"/>
-          <w:szCs w:val="24"/>
-          <w:lang w:val="en-US"/>
-        </w:rPr>
-        <w:t>{/</w:t>
-      </w:r>
-      <w:proofErr w:type="spellStart"/>
-      <w:r>
-        <w:rPr>
-          <w:rFonts w:ascii="Times New Roman" w:hAnsi="Times New Roman" w:cs="Times New Roman"/>
-          <w:sz w:val="24"/>
-          <w:szCs w:val="24"/>
-          <w:lang w:val="en-US"/>
-        </w:rPr>
-        <w:t>solid_</w:t>
-      </w:r>
-      <w:r>
-        <w:rPr>
-          <w:rFonts w:ascii="Times New Roman" w:hAnsi="Times New Roman" w:cs="Times New Roman"/>
-          <w:sz w:val="24"/>
-          <w:szCs w:val="24"/>
-          <w:lang w:val="en-US"/>
-        </w:rPr>
-        <w:t>employees</w:t>
-      </w:r>
-      <w:proofErr w:type="spellEnd"/>
-      <w:r>
-        <w:rPr>
-          <w:rFonts w:ascii="Times New Roman" w:hAnsi="Times New Roman" w:cs="Times New Roman"/>
-          <w:sz w:val="24"/>
-          <w:szCs w:val="24"/>
-          <w:lang w:val="en-US"/>
-        </w:rPr>
-        <w:t>}</w:t>
-      </w:r>
     </w:p>
     <w:p>
       <w:pPr>
@@ -7419,6 +6920,7 @@
           <w:sz w:val="24"/>
           <w:szCs w:val="24"/>
         </w:rPr>
+        <w:lastRenderedPageBreak/>
         <w:t>П</w:t>
       </w:r>
       <w:r>
@@ -8481,388 +7983,308 @@
           <w:szCs w:val="24"/>
           <w:lang w:val="en-US"/>
         </w:rPr>
+        <w:t>}</w:t>
+      </w:r>
+    </w:p>
+    <w:p>
+      <w:pPr>
+        <w:rPr>
+          <w:rFonts w:ascii="Times New Roman" w:hAnsi="Times New Roman" w:cs="Times New Roman"/>
+          <w:b/>
+          <w:bCs/>
+          <w:sz w:val="24"/>
+          <w:szCs w:val="24"/>
+          <w:lang w:val="en-US"/>
+        </w:rPr>
+      </w:pPr>
+      <w:r>
+        <w:rPr>
+          <w:rFonts w:ascii="Times New Roman" w:hAnsi="Times New Roman" w:cs="Times New Roman"/>
+          <w:b/>
+          <w:bCs/>
+          <w:sz w:val="24"/>
+          <w:szCs w:val="24"/>
+          <w:lang w:val="en-US"/>
+        </w:rPr>
+        <w:t>{</w:t>
+      </w:r>
+      <w:proofErr w:type="spellStart"/>
+      <w:r>
+        <w:rPr>
+          <w:rFonts w:ascii="Times New Roman" w:hAnsi="Times New Roman" w:cs="Times New Roman"/>
+          <w:b/>
+          <w:bCs/>
+          <w:sz w:val="24"/>
+          <w:szCs w:val="24"/>
+          <w:lang w:val="en-US"/>
+        </w:rPr>
+        <w:t>failure</w:t>
+      </w:r>
+      <w:r>
+        <w:rPr>
+          <w:rFonts w:ascii="Times New Roman" w:hAnsi="Times New Roman" w:cs="Times New Roman"/>
+          <w:b/>
+          <w:bCs/>
+          <w:sz w:val="24"/>
+          <w:szCs w:val="24"/>
+          <w:lang w:val="en-US"/>
+        </w:rPr>
+        <w:t>Msg</w:t>
+      </w:r>
+      <w:proofErr w:type="spellEnd"/>
+      <w:r>
+        <w:rPr>
+          <w:rFonts w:ascii="Times New Roman" w:hAnsi="Times New Roman" w:cs="Times New Roman"/>
+          <w:b/>
+          <w:bCs/>
+          <w:sz w:val="24"/>
+          <w:szCs w:val="24"/>
+          <w:lang w:val="en-US"/>
+        </w:rPr>
+        <w:t>}</w:t>
+      </w:r>
+    </w:p>
+    <w:p>
+      <w:pPr>
+        <w:rPr>
+          <w:rFonts w:ascii="Times New Roman" w:hAnsi="Times New Roman" w:cs="Times New Roman"/>
+          <w:b/>
+          <w:bCs/>
+          <w:sz w:val="24"/>
+          <w:szCs w:val="24"/>
+          <w:lang w:val="en-US"/>
+        </w:rPr>
+      </w:pPr>
+      <w:r>
+        <w:rPr>
+          <w:rFonts w:ascii="Times New Roman" w:hAnsi="Times New Roman" w:cs="Times New Roman"/>
+          <w:b/>
+          <w:bCs/>
+          <w:sz w:val="24"/>
+          <w:szCs w:val="24"/>
+          <w:lang w:val="en-US"/>
+        </w:rPr>
+        <w:t>{/}</w:t>
+      </w:r>
+    </w:p>
+    <w:p>
+      <w:pPr>
+        <w:ind w:firstLine="708"/>
+        <w:rPr>
+          <w:rFonts w:ascii="Times New Roman" w:hAnsi="Times New Roman" w:cs="Times New Roman"/>
+          <w:sz w:val="24"/>
+          <w:szCs w:val="24"/>
+          <w:lang w:val="en-US"/>
+        </w:rPr>
+      </w:pPr>
+    </w:p>
+    <w:p>
+      <w:pPr>
+        <w:ind w:firstLine="708"/>
+        <w:rPr>
+          <w:rFonts w:ascii="Times New Roman" w:hAnsi="Times New Roman" w:cs="Times New Roman"/>
+          <w:sz w:val="24"/>
+          <w:szCs w:val="24"/>
+          <w:lang w:val="en-US"/>
+        </w:rPr>
+      </w:pPr>
+    </w:p>
+    <w:p>
+      <w:pPr>
+        <w:rPr>
+          <w:rFonts w:ascii="Times New Roman" w:hAnsi="Times New Roman" w:cs="Times New Roman"/>
+          <w:b/>
+          <w:bCs/>
+          <w:sz w:val="24"/>
+          <w:szCs w:val="24"/>
+          <w:lang w:val="en-US"/>
+        </w:rPr>
+      </w:pPr>
+      <w:r>
+        <w:rPr>
+          <w:rFonts w:ascii="Times New Roman" w:hAnsi="Times New Roman" w:cs="Times New Roman"/>
+          <w:b/>
+          <w:bCs/>
+          <w:sz w:val="24"/>
+          <w:szCs w:val="24"/>
+        </w:rPr>
+        <w:t>Контроль</w:t>
+      </w:r>
+      <w:r>
+        <w:rPr>
+          <w:rFonts w:ascii="Times New Roman" w:hAnsi="Times New Roman" w:cs="Times New Roman"/>
+          <w:b/>
+          <w:bCs/>
+          <w:sz w:val="24"/>
+          <w:szCs w:val="24"/>
+          <w:lang w:val="en-US"/>
+        </w:rPr>
+        <w:t xml:space="preserve"> </w:t>
+      </w:r>
+      <w:r>
+        <w:rPr>
+          <w:rFonts w:ascii="Times New Roman" w:hAnsi="Times New Roman" w:cs="Times New Roman"/>
+          <w:b/>
+          <w:bCs/>
+          <w:sz w:val="24"/>
+          <w:szCs w:val="24"/>
+        </w:rPr>
+        <w:t>произвел</w:t>
+      </w:r>
+      <w:r>
+        <w:rPr>
+          <w:rFonts w:ascii="Times New Roman" w:hAnsi="Times New Roman" w:cs="Times New Roman"/>
+          <w:b/>
+          <w:bCs/>
+          <w:sz w:val="24"/>
+          <w:szCs w:val="24"/>
+          <w:lang w:val="en-US"/>
+        </w:rPr>
+        <w:t>:</w:t>
+      </w:r>
+    </w:p>
+    <w:p>
+      <w:pPr>
+        <w:rPr>
+          <w:rFonts w:ascii="Times New Roman" w:hAnsi="Times New Roman" w:cs="Times New Roman"/>
+          <w:sz w:val="24"/>
+          <w:szCs w:val="24"/>
+          <w:lang w:val="en-US"/>
+        </w:rPr>
+      </w:pPr>
+      <w:r>
+        <w:rPr>
+          <w:rFonts w:ascii="Times New Roman" w:hAnsi="Times New Roman" w:cs="Times New Roman"/>
+          <w:sz w:val="24"/>
+          <w:szCs w:val="24"/>
+          <w:lang w:val="en-US"/>
+        </w:rPr>
+        <w:t>{#</w:t>
+      </w:r>
+      <w:proofErr w:type="spellStart"/>
+      <w:r>
+        <w:rPr>
+          <w:rFonts w:ascii="Times New Roman" w:hAnsi="Times New Roman" w:cs="Times New Roman"/>
+          <w:sz w:val="24"/>
+          <w:szCs w:val="24"/>
+          <w:lang w:val="en-US"/>
+        </w:rPr>
+        <w:t>pneumatic_</w:t>
+      </w:r>
+      <w:r>
+        <w:rPr>
+          <w:rFonts w:ascii="Times New Roman" w:hAnsi="Times New Roman" w:cs="Times New Roman"/>
+          <w:sz w:val="24"/>
+          <w:szCs w:val="24"/>
+          <w:lang w:val="en-US"/>
+        </w:rPr>
+        <w:t>employe</w:t>
+      </w:r>
+      <w:r>
+        <w:rPr>
+          <w:rFonts w:ascii="Times New Roman" w:hAnsi="Times New Roman" w:cs="Times New Roman"/>
+          <w:sz w:val="24"/>
+          <w:szCs w:val="24"/>
+          <w:lang w:val="en-US"/>
+        </w:rPr>
+        <w:t>es</w:t>
+      </w:r>
+      <w:proofErr w:type="spellEnd"/>
+      <w:r>
+        <w:rPr>
+          <w:rFonts w:ascii="Times New Roman" w:hAnsi="Times New Roman" w:cs="Times New Roman"/>
+          <w:sz w:val="24"/>
+          <w:szCs w:val="24"/>
+          <w:lang w:val="en-US"/>
+        </w:rPr>
         <w:t>}{</w:t>
       </w:r>
+      <w:r>
+        <w:rPr>
+          <w:rFonts w:ascii="Times New Roman" w:hAnsi="Times New Roman" w:cs="Times New Roman"/>
+          <w:sz w:val="24"/>
+          <w:szCs w:val="24"/>
+          <w:lang w:val="en-US"/>
+        </w:rPr>
+        <w:t>post</w:t>
+      </w:r>
+      <w:r>
+        <w:rPr>
+          <w:rFonts w:ascii="Times New Roman" w:hAnsi="Times New Roman" w:cs="Times New Roman"/>
+          <w:sz w:val="24"/>
+          <w:szCs w:val="24"/>
+          <w:lang w:val="en-US"/>
+        </w:rPr>
+        <w:t>} __________________  {</w:t>
+      </w:r>
       <w:proofErr w:type="spellStart"/>
       <w:r>
         <w:rPr>
           <w:rFonts w:ascii="Times New Roman" w:hAnsi="Times New Roman" w:cs="Times New Roman"/>
-          <w:b/>
-          <w:bCs/>
-          <w:sz w:val="24"/>
-          <w:szCs w:val="24"/>
-          <w:lang w:val="en-US"/>
-        </w:rPr>
-        <w:t>failure</w:t>
-      </w:r>
-      <w:r>
-        <w:rPr>
-          <w:rFonts w:ascii="Times New Roman" w:hAnsi="Times New Roman" w:cs="Times New Roman"/>
-          <w:b/>
-          <w:bCs/>
-          <w:sz w:val="24"/>
-          <w:szCs w:val="24"/>
-          <w:lang w:val="en-US"/>
-        </w:rPr>
-        <w:t>Msg</w:t>
-      </w:r>
-      <w:r>
-        <w:rPr>
-          <w:rFonts w:ascii="Times New Roman" w:hAnsi="Times New Roman" w:cs="Times New Roman"/>
-          <w:b/>
-          <w:bCs/>
-          <w:sz w:val="24"/>
-          <w:szCs w:val="24"/>
-          <w:lang w:val="en-US"/>
-        </w:rPr>
-        <w:t>.length</w:t>
+          <w:sz w:val="24"/>
+          <w:szCs w:val="24"/>
+          <w:lang w:val="en-US"/>
+        </w:rPr>
+        <w:t>fullname</w:t>
       </w:r>
       <w:proofErr w:type="spellEnd"/>
       <w:r>
         <w:rPr>
           <w:rFonts w:ascii="Times New Roman" w:hAnsi="Times New Roman" w:cs="Times New Roman"/>
-          <w:b/>
-          <w:bCs/>
-          <w:sz w:val="24"/>
-          <w:szCs w:val="24"/>
-          <w:lang w:val="en-US"/>
-        </w:rPr>
-        <w:t xml:space="preserve"> &gt; </w:t>
-      </w:r>
-      <w:bookmarkStart w:id="0" w:name="_GoBack"/>
-      <w:bookmarkEnd w:id="0"/>
-      <w:r>
-        <w:rPr>
-          <w:rFonts w:ascii="Times New Roman" w:hAnsi="Times New Roman" w:cs="Times New Roman"/>
-          <w:b/>
-          <w:bCs/>
-          <w:sz w:val="24"/>
-          <w:szCs w:val="24"/>
-          <w:lang w:val="en-US"/>
-        </w:rPr>
-        <w:t>0</w:t>
-      </w:r>
-      <w:r>
-        <w:rPr>
-          <w:rFonts w:ascii="Times New Roman" w:hAnsi="Times New Roman" w:cs="Times New Roman"/>
-          <w:b/>
-          <w:bCs/>
           <w:sz w:val="24"/>
           <w:szCs w:val="24"/>
           <w:lang w:val="en-US"/>
         </w:rPr>
         <w:t>}</w:t>
       </w:r>
-      <w:r>
-        <w:rPr>
-          <w:rFonts w:ascii="Times New Roman" w:hAnsi="Times New Roman" w:cs="Times New Roman"/>
-          <w:b/>
-          <w:bCs/>
-          <w:sz w:val="24"/>
-          <w:szCs w:val="24"/>
-        </w:rPr>
-        <w:t>Замечания</w:t>
-      </w:r>
-    </w:p>
-    <w:p>
-      <w:pPr>
-        <w:rPr>
-          <w:rFonts w:ascii="Times New Roman" w:hAnsi="Times New Roman" w:cs="Times New Roman"/>
-          <w:b/>
-          <w:bCs/>
-          <w:sz w:val="24"/>
-          <w:szCs w:val="24"/>
-          <w:lang w:val="en-US"/>
-        </w:rPr>
-      </w:pPr>
-      <w:r>
-        <w:rPr>
-          <w:rFonts w:ascii="Times New Roman" w:hAnsi="Times New Roman" w:cs="Times New Roman"/>
-          <w:b/>
-          <w:bCs/>
-          <w:sz w:val="24"/>
-          <w:szCs w:val="24"/>
-          <w:lang w:val="en-US"/>
-        </w:rPr>
-        <w:t>{</w:t>
+    </w:p>
+    <w:p>
+      <w:pPr>
+        <w:rPr>
+          <w:rFonts w:ascii="Times New Roman" w:hAnsi="Times New Roman" w:cs="Times New Roman"/>
+          <w:sz w:val="24"/>
+          <w:szCs w:val="24"/>
+          <w:lang w:val="en-US"/>
+        </w:rPr>
+      </w:pPr>
+      <w:r>
+        <w:rPr>
+          <w:rFonts w:ascii="Times New Roman" w:hAnsi="Times New Roman" w:cs="Times New Roman"/>
+          <w:sz w:val="24"/>
+          <w:szCs w:val="24"/>
+        </w:rPr>
+        <w:t>Квалификационное</w:t>
+      </w:r>
+      <w:r>
+        <w:rPr>
+          <w:rFonts w:ascii="Times New Roman" w:hAnsi="Times New Roman" w:cs="Times New Roman"/>
+          <w:sz w:val="24"/>
+          <w:szCs w:val="24"/>
+          <w:lang w:val="en-US"/>
+        </w:rPr>
+        <w:t xml:space="preserve"> </w:t>
+      </w:r>
+      <w:r>
+        <w:rPr>
+          <w:rFonts w:ascii="Times New Roman" w:hAnsi="Times New Roman" w:cs="Times New Roman"/>
+          <w:sz w:val="24"/>
+          <w:szCs w:val="24"/>
+        </w:rPr>
+        <w:t>удостоверение</w:t>
+      </w:r>
+      <w:r>
+        <w:rPr>
+          <w:rFonts w:ascii="Times New Roman" w:hAnsi="Times New Roman" w:cs="Times New Roman"/>
+          <w:sz w:val="24"/>
+          <w:szCs w:val="24"/>
+          <w:lang w:val="en-US"/>
+        </w:rPr>
+        <w:t xml:space="preserve"> № {</w:t>
       </w:r>
       <w:proofErr w:type="spellStart"/>
       <w:r>
         <w:rPr>
           <w:rFonts w:ascii="Times New Roman" w:hAnsi="Times New Roman" w:cs="Times New Roman"/>
-          <w:b/>
-          <w:bCs/>
-          <w:sz w:val="24"/>
-          <w:szCs w:val="24"/>
-          <w:lang w:val="en-US"/>
-        </w:rPr>
-        <w:t>failure</w:t>
-      </w:r>
-      <w:r>
-        <w:rPr>
-          <w:rFonts w:ascii="Times New Roman" w:hAnsi="Times New Roman" w:cs="Times New Roman"/>
-          <w:b/>
-          <w:bCs/>
-          <w:sz w:val="24"/>
-          <w:szCs w:val="24"/>
-          <w:lang w:val="en-US"/>
-        </w:rPr>
-        <w:t>Msg</w:t>
-      </w:r>
-      <w:proofErr w:type="spellEnd"/>
-      <w:r>
-        <w:rPr>
-          <w:rFonts w:ascii="Times New Roman" w:hAnsi="Times New Roman" w:cs="Times New Roman"/>
-          <w:b/>
-          <w:bCs/>
-          <w:sz w:val="24"/>
-          <w:szCs w:val="24"/>
-          <w:lang w:val="en-US"/>
-        </w:rPr>
-        <w:t>}</w:t>
-      </w:r>
-    </w:p>
-    <w:p>
-      <w:pPr>
-        <w:rPr>
-          <w:rFonts w:ascii="Times New Roman" w:hAnsi="Times New Roman" w:cs="Times New Roman"/>
-          <w:b/>
-          <w:bCs/>
-          <w:sz w:val="24"/>
-          <w:szCs w:val="24"/>
-          <w:lang w:val="en-US"/>
-        </w:rPr>
-      </w:pPr>
-      <w:r>
-        <w:rPr>
-          <w:rFonts w:ascii="Times New Roman" w:hAnsi="Times New Roman" w:cs="Times New Roman"/>
-          <w:b/>
-          <w:bCs/>
-          <w:sz w:val="24"/>
-          <w:szCs w:val="24"/>
-          <w:lang w:val="en-US"/>
-        </w:rPr>
-        <w:t>{/}</w:t>
-      </w:r>
-    </w:p>
-    <w:p>
-      <w:pPr>
-        <w:ind w:firstLine="708"/>
-        <w:rPr>
-          <w:rFonts w:ascii="Times New Roman" w:hAnsi="Times New Roman" w:cs="Times New Roman"/>
-          <w:sz w:val="24"/>
-          <w:szCs w:val="24"/>
-          <w:lang w:val="en-US"/>
-        </w:rPr>
-      </w:pPr>
-    </w:p>
-    <w:p>
-      <w:pPr>
-        <w:ind w:firstLine="708"/>
-        <w:rPr>
-          <w:rFonts w:ascii="Times New Roman" w:hAnsi="Times New Roman" w:cs="Times New Roman"/>
-          <w:sz w:val="24"/>
-          <w:szCs w:val="24"/>
-          <w:lang w:val="en-US"/>
-        </w:rPr>
-      </w:pPr>
-    </w:p>
-    <w:p>
-      <w:pPr>
-        <w:rPr>
-          <w:rFonts w:ascii="Times New Roman" w:hAnsi="Times New Roman" w:cs="Times New Roman"/>
-          <w:b/>
-          <w:bCs/>
-          <w:sz w:val="24"/>
-          <w:szCs w:val="24"/>
-          <w:lang w:val="en-US"/>
-        </w:rPr>
-      </w:pPr>
-      <w:r>
-        <w:rPr>
-          <w:rFonts w:ascii="Times New Roman" w:hAnsi="Times New Roman" w:cs="Times New Roman"/>
-          <w:b/>
-          <w:bCs/>
-          <w:sz w:val="24"/>
-          <w:szCs w:val="24"/>
-        </w:rPr>
-        <w:t>Контроль</w:t>
-      </w:r>
-      <w:r>
-        <w:rPr>
-          <w:rFonts w:ascii="Times New Roman" w:hAnsi="Times New Roman" w:cs="Times New Roman"/>
-          <w:b/>
-          <w:bCs/>
-          <w:sz w:val="24"/>
-          <w:szCs w:val="24"/>
-          <w:lang w:val="en-US"/>
-        </w:rPr>
-        <w:t xml:space="preserve"> </w:t>
-      </w:r>
-      <w:r>
-        <w:rPr>
-          <w:rFonts w:ascii="Times New Roman" w:hAnsi="Times New Roman" w:cs="Times New Roman"/>
-          <w:b/>
-          <w:bCs/>
-          <w:sz w:val="24"/>
-          <w:szCs w:val="24"/>
-        </w:rPr>
-        <w:t>произвел</w:t>
-      </w:r>
-      <w:r>
-        <w:rPr>
-          <w:rFonts w:ascii="Times New Roman" w:hAnsi="Times New Roman" w:cs="Times New Roman"/>
-          <w:b/>
-          <w:bCs/>
-          <w:sz w:val="24"/>
-          <w:szCs w:val="24"/>
-          <w:lang w:val="en-US"/>
-        </w:rPr>
-        <w:t>:</w:t>
-      </w:r>
-    </w:p>
-    <w:p>
-      <w:pPr>
-        <w:rPr>
-          <w:rFonts w:ascii="Times New Roman" w:hAnsi="Times New Roman" w:cs="Times New Roman"/>
-          <w:sz w:val="24"/>
-          <w:szCs w:val="24"/>
-          <w:lang w:val="en-US"/>
-        </w:rPr>
-      </w:pPr>
-      <w:r>
-        <w:rPr>
-          <w:rFonts w:ascii="Times New Roman" w:hAnsi="Times New Roman" w:cs="Times New Roman"/>
-          <w:sz w:val="24"/>
-          <w:szCs w:val="24"/>
-          <w:lang w:val="en-US"/>
-        </w:rPr>
-        <w:t>{#</w:t>
-      </w:r>
-      <w:proofErr w:type="spellStart"/>
-      <w:r>
-        <w:rPr>
-          <w:rFonts w:ascii="Times New Roman" w:hAnsi="Times New Roman" w:cs="Times New Roman"/>
-          <w:sz w:val="24"/>
-          <w:szCs w:val="24"/>
-          <w:lang w:val="en-US"/>
-        </w:rPr>
-        <w:t>pneumatic_</w:t>
-      </w:r>
-      <w:r>
-        <w:rPr>
-          <w:rFonts w:ascii="Times New Roman" w:hAnsi="Times New Roman" w:cs="Times New Roman"/>
-          <w:sz w:val="24"/>
-          <w:szCs w:val="24"/>
-          <w:lang w:val="en-US"/>
-        </w:rPr>
-        <w:t>employe</w:t>
-      </w:r>
-      <w:r>
-        <w:rPr>
-          <w:rFonts w:ascii="Times New Roman" w:hAnsi="Times New Roman" w:cs="Times New Roman"/>
-          <w:sz w:val="24"/>
-          <w:szCs w:val="24"/>
-          <w:lang w:val="en-US"/>
-        </w:rPr>
-        <w:t>es</w:t>
-      </w:r>
-      <w:proofErr w:type="spellEnd"/>
-      <w:r>
-        <w:rPr>
-          <w:rFonts w:ascii="Times New Roman" w:hAnsi="Times New Roman" w:cs="Times New Roman"/>
-          <w:sz w:val="24"/>
-          <w:szCs w:val="24"/>
-          <w:lang w:val="en-US"/>
-        </w:rPr>
-        <w:t>}{</w:t>
-      </w:r>
-      <w:r>
-        <w:rPr>
-          <w:rFonts w:ascii="Times New Roman" w:hAnsi="Times New Roman" w:cs="Times New Roman"/>
-          <w:sz w:val="24"/>
-          <w:szCs w:val="24"/>
-          <w:lang w:val="en-US"/>
-        </w:rPr>
-        <w:t>post</w:t>
-      </w:r>
-      <w:r>
-        <w:rPr>
-          <w:rFonts w:ascii="Times New Roman" w:hAnsi="Times New Roman" w:cs="Times New Roman"/>
-          <w:sz w:val="24"/>
-          <w:szCs w:val="24"/>
-          <w:lang w:val="en-US"/>
-        </w:rPr>
-        <w:t>} __________________  {</w:t>
-      </w:r>
-      <w:proofErr w:type="spellStart"/>
-      <w:r>
-        <w:rPr>
-          <w:rFonts w:ascii="Times New Roman" w:hAnsi="Times New Roman" w:cs="Times New Roman"/>
-          <w:sz w:val="24"/>
-          <w:szCs w:val="24"/>
-          <w:lang w:val="en-US"/>
-        </w:rPr>
-        <w:t>fullname</w:t>
-      </w:r>
-      <w:proofErr w:type="spellEnd"/>
-      <w:r>
-        <w:rPr>
-          <w:rFonts w:ascii="Times New Roman" w:hAnsi="Times New Roman" w:cs="Times New Roman"/>
-          <w:sz w:val="24"/>
-          <w:szCs w:val="24"/>
-          <w:lang w:val="en-US"/>
-        </w:rPr>
-        <w:t>}</w:t>
-      </w:r>
-    </w:p>
-    <w:p>
-      <w:pPr>
-        <w:rPr>
-          <w:rFonts w:ascii="Times New Roman" w:hAnsi="Times New Roman" w:cs="Times New Roman"/>
-          <w:sz w:val="24"/>
-          <w:szCs w:val="24"/>
-          <w:lang w:val="en-US"/>
-        </w:rPr>
-      </w:pPr>
-      <w:r>
-        <w:rPr>
-          <w:rFonts w:ascii="Times New Roman" w:hAnsi="Times New Roman" w:cs="Times New Roman"/>
-          <w:sz w:val="24"/>
-          <w:szCs w:val="24"/>
-        </w:rPr>
-        <w:t>Квалификационное</w:t>
-      </w:r>
-      <w:r>
-        <w:rPr>
-          <w:rFonts w:ascii="Times New Roman" w:hAnsi="Times New Roman" w:cs="Times New Roman"/>
-          <w:sz w:val="24"/>
-          <w:szCs w:val="24"/>
-          <w:lang w:val="en-US"/>
-        </w:rPr>
-        <w:t xml:space="preserve"> </w:t>
-      </w:r>
-      <w:r>
-        <w:rPr>
-          <w:rFonts w:ascii="Times New Roman" w:hAnsi="Times New Roman" w:cs="Times New Roman"/>
-          <w:sz w:val="24"/>
-          <w:szCs w:val="24"/>
-        </w:rPr>
-        <w:t>удостоверение</w:t>
-      </w:r>
-      <w:r>
-        <w:rPr>
-          <w:rFonts w:ascii="Times New Roman" w:hAnsi="Times New Roman" w:cs="Times New Roman"/>
-          <w:sz w:val="24"/>
-          <w:szCs w:val="24"/>
-          <w:lang w:val="en-US"/>
-        </w:rPr>
-        <w:t xml:space="preserve"> № {</w:t>
-      </w:r>
-      <w:proofErr w:type="spellStart"/>
-      <w:r>
-        <w:rPr>
-          <w:rFonts w:ascii="Times New Roman" w:hAnsi="Times New Roman" w:cs="Times New Roman"/>
           <w:sz w:val="24"/>
           <w:szCs w:val="24"/>
           <w:lang w:val="en-US"/>
@@ -8886,61 +8308,6 @@
           <w:lang w:val="en-US"/>
         </w:rPr>
         <w:t>number</w:t>
-      </w:r>
-      <w:proofErr w:type="spellEnd"/>
-      <w:r>
-        <w:rPr>
-          <w:rFonts w:ascii="Times New Roman" w:hAnsi="Times New Roman" w:cs="Times New Roman"/>
-          <w:sz w:val="24"/>
-          <w:szCs w:val="24"/>
-          <w:lang w:val="en-US"/>
-        </w:rPr>
-        <w:t xml:space="preserve">} </w:t>
-      </w:r>
-      <w:r>
-        <w:rPr>
-          <w:rFonts w:ascii="Times New Roman" w:hAnsi="Times New Roman" w:cs="Times New Roman"/>
-          <w:sz w:val="24"/>
-          <w:szCs w:val="24"/>
-        </w:rPr>
-        <w:t>от</w:t>
-      </w:r>
-      <w:r>
-        <w:rPr>
-          <w:rFonts w:ascii="Times New Roman" w:hAnsi="Times New Roman" w:cs="Times New Roman"/>
-          <w:sz w:val="24"/>
-          <w:szCs w:val="24"/>
-          <w:lang w:val="en-US"/>
-        </w:rPr>
-        <w:t>{</w:t>
-      </w:r>
-      <w:proofErr w:type="spellStart"/>
-      <w:r>
-        <w:rPr>
-          <w:rFonts w:ascii="Times New Roman" w:hAnsi="Times New Roman" w:cs="Times New Roman"/>
-          <w:sz w:val="24"/>
-          <w:szCs w:val="24"/>
-          <w:lang w:val="en-US"/>
-        </w:rPr>
-        <w:t>certificate</w:t>
-      </w:r>
-      <w:r>
-        <w:rPr>
-          <w:rFonts w:ascii="Times New Roman" w:hAnsi="Times New Roman" w:cs="Times New Roman"/>
-          <w:sz w:val="24"/>
-          <w:szCs w:val="24"/>
-          <w:lang w:val="en-US"/>
-        </w:rPr>
-        <w:t>_</w:t>
-      </w:r>
-      <w:r>
-        <w:rPr>
-          <w:rFonts w:ascii="Times New Roman" w:hAnsi="Times New Roman" w:cs="Times New Roman"/>
-          <w:sz w:val="24"/>
-          <w:szCs w:val="24"/>
-          <w:lang w:val="en-US"/>
-        </w:rPr>
-        <w:t>date</w:t>
       </w:r>
       <w:proofErr w:type="spellEnd"/>
       <w:r>
@@ -9928,6 +9295,84 @@
       <w:contextualSpacing/>
     </w:pPr>
   </w:style>
+  <w:style w:type="paragraph" w:styleId="HTML">
+    <w:name w:val="HTML Preformatted"/>
+    <w:basedOn w:val="a"/>
+    <w:link w:val="HTML0"/>
+    <w:uiPriority w:val="99"/>
+    <w:semiHidden/>
+    <w:unhideWhenUsed/>
+    <w:rsid w:val="00980A75"/>
+    <w:pPr>
+      <w:tabs>
+        <w:tab w:val="left" w:pos="916"/>
+        <w:tab w:val="left" w:pos="1832"/>
+        <w:tab w:val="left" w:pos="2748"/>
+        <w:tab w:val="left" w:pos="3664"/>
+        <w:tab w:val="left" w:pos="4580"/>
+        <w:tab w:val="left" w:pos="5496"/>
+        <w:tab w:val="left" w:pos="6412"/>
+        <w:tab w:val="left" w:pos="7328"/>
+        <w:tab w:val="left" w:pos="8244"/>
+        <w:tab w:val="left" w:pos="9160"/>
+        <w:tab w:val="left" w:pos="10076"/>
+        <w:tab w:val="left" w:pos="10992"/>
+        <w:tab w:val="left" w:pos="11908"/>
+        <w:tab w:val="left" w:pos="12824"/>
+        <w:tab w:val="left" w:pos="13740"/>
+        <w:tab w:val="left" w:pos="14656"/>
+      </w:tabs>
+      <w:spacing w:after="0" w:line="240" w:lineRule="auto"/>
+    </w:pPr>
+    <w:rPr>
+      <w:rFonts w:ascii="Courier New" w:eastAsia="Times New Roman" w:hAnsi="Courier New" w:cs="Courier New"/>
+      <w:sz w:val="20"/>
+      <w:szCs w:val="20"/>
+      <w:lang w:eastAsia="ru-RU"/>
+    </w:rPr>
+  </w:style>
+  <w:style w:type="character" w:customStyle="1" w:styleId="HTML0">
+    <w:name w:val="Стандартный HTML Знак"/>
+    <w:basedOn w:val="a0"/>
+    <w:link w:val="HTML"/>
+    <w:uiPriority w:val="99"/>
+    <w:semiHidden/>
+    <w:rsid w:val="00980A75"/>
+    <w:rPr>
+      <w:rFonts w:ascii="Courier New" w:eastAsia="Times New Roman" w:hAnsi="Courier New" w:cs="Courier New"/>
+      <w:sz w:val="20"/>
+      <w:szCs w:val="20"/>
+      <w:lang w:eastAsia="ru-RU"/>
+    </w:rPr>
+  </w:style>
+  <w:style w:type="character" w:styleId="HTML1">
+    <w:name w:val="HTML Code"/>
+    <w:basedOn w:val="a0"/>
+    <w:uiPriority w:val="99"/>
+    <w:semiHidden/>
+    <w:unhideWhenUsed/>
+    <w:rsid w:val="00980A75"/>
+    <w:rPr>
+      <w:rFonts w:ascii="Courier New" w:eastAsia="Times New Roman" w:hAnsi="Courier New" w:cs="Courier New"/>
+      <w:sz w:val="20"/>
+      <w:szCs w:val="20"/>
+    </w:rPr>
+  </w:style>
+  <w:style w:type="character" w:customStyle="1" w:styleId="hljs-comment">
+    <w:name w:val="hljs-comment"/>
+    <w:basedOn w:val="a0"/>
+    <w:rsid w:val="00980A75"/>
+  </w:style>
+  <w:style w:type="character" w:customStyle="1" w:styleId="hljs-symbol">
+    <w:name w:val="hljs-symbol"/>
+    <w:basedOn w:val="a0"/>
+    <w:rsid w:val="00980A75"/>
+  </w:style>
+  <w:style w:type="character" w:customStyle="1" w:styleId="hljs-regexp">
+    <w:name w:val="hljs-regexp"/>
+    <w:basedOn w:val="a0"/>
+    <w:rsid w:val="00980A75"/>
+  </w:style>
 </w:styles>
 </file>
 

</xml_diff>